<commit_message>
modification de la nouvelle doc
</commit_message>
<xml_diff>
--- a/Documentation/Documentation I WearYou.docx
+++ b/Documentation/Documentation I WearYou.docx
@@ -356,7 +356,7 @@
       <w:pPr>
         <w:pStyle w:val="TM1"/>
         <w:rPr>
-          <w:rFonts w:asciiTheme="minorHAnsi" w:eastAsiaTheme="minorEastAsia" w:hAnsiTheme="minorHAnsi" w:cstheme="minorBidi"/>
+          <w:rFonts w:ascii="Baskerville Old Face" w:eastAsiaTheme="minorEastAsia" w:hAnsi="Baskerville Old Face" w:cstheme="minorBidi"/>
           <w:sz w:val="22"/>
           <w:szCs w:val="22"/>
           <w:lang w:val="fr-CH" w:eastAsia="fr-CH"/>
@@ -383,7 +383,7 @@
         </w:rPr>
         <w:fldChar w:fldCharType="separate"/>
       </w:r>
-      <w:hyperlink w:anchor="_Toc130389299" w:history="1">
+      <w:hyperlink w:anchor="_Toc130470821" w:history="1">
         <w:r>
           <w:rPr>
             <w:rStyle w:val="Lienhypertexte"/>
@@ -393,7 +393,7 @@
         </w:r>
         <w:r>
           <w:rPr>
-            <w:rFonts w:asciiTheme="minorHAnsi" w:eastAsiaTheme="minorEastAsia" w:hAnsiTheme="minorHAnsi" w:cstheme="minorBidi"/>
+            <w:rFonts w:ascii="Baskerville Old Face" w:eastAsiaTheme="minorEastAsia" w:hAnsi="Baskerville Old Face" w:cstheme="minorBidi"/>
             <w:sz w:val="22"/>
             <w:szCs w:val="22"/>
             <w:lang w:val="fr-CH" w:eastAsia="fr-CH"/>
@@ -409,41 +409,48 @@
         </w:r>
         <w:r>
           <w:rPr>
+            <w:rFonts w:ascii="Baskerville Old Face" w:hAnsi="Baskerville Old Face"/>
             <w:webHidden/>
           </w:rPr>
           <w:tab/>
         </w:r>
         <w:r>
           <w:rPr>
+            <w:rFonts w:ascii="Baskerville Old Face" w:hAnsi="Baskerville Old Face"/>
             <w:webHidden/>
           </w:rPr>
           <w:fldChar w:fldCharType="begin"/>
         </w:r>
         <w:r>
           <w:rPr>
-            <w:webHidden/>
-          </w:rPr>
-          <w:instrText xml:space="preserve"> PAGEREF _Toc130389299 \h </w:instrText>
-        </w:r>
-        <w:r>
-          <w:rPr>
-            <w:webHidden/>
-          </w:rPr>
-        </w:r>
-        <w:r>
-          <w:rPr>
+            <w:rFonts w:ascii="Baskerville Old Face" w:hAnsi="Baskerville Old Face"/>
+            <w:webHidden/>
+          </w:rPr>
+          <w:instrText xml:space="preserve"> PAGEREF _Toc130470821 \h </w:instrText>
+        </w:r>
+        <w:r>
+          <w:rPr>
+            <w:rFonts w:ascii="Baskerville Old Face" w:hAnsi="Baskerville Old Face"/>
+            <w:webHidden/>
+          </w:rPr>
+        </w:r>
+        <w:r>
+          <w:rPr>
+            <w:rFonts w:ascii="Baskerville Old Face" w:hAnsi="Baskerville Old Face"/>
             <w:webHidden/>
           </w:rPr>
           <w:fldChar w:fldCharType="separate"/>
         </w:r>
         <w:r>
           <w:rPr>
+            <w:rFonts w:ascii="Baskerville Old Face" w:hAnsi="Baskerville Old Face"/>
             <w:webHidden/>
           </w:rPr>
           <w:t>3</w:t>
         </w:r>
         <w:r>
           <w:rPr>
+            <w:rFonts w:ascii="Baskerville Old Face" w:hAnsi="Baskerville Old Face"/>
             <w:webHidden/>
           </w:rPr>
           <w:fldChar w:fldCharType="end"/>
@@ -458,24 +465,37 @@
           <w:tab w:val="right" w:leader="dot" w:pos="9060"/>
         </w:tabs>
         <w:rPr>
-          <w:rFonts w:asciiTheme="minorHAnsi" w:eastAsiaTheme="minorEastAsia" w:hAnsiTheme="minorHAnsi" w:cstheme="minorBidi"/>
+          <w:rFonts w:ascii="Baskerville Old Face" w:eastAsiaTheme="minorEastAsia" w:hAnsi="Baskerville Old Face" w:cstheme="minorBidi"/>
           <w:noProof/>
           <w:sz w:val="22"/>
           <w:szCs w:val="22"/>
           <w:lang w:val="fr-CH" w:eastAsia="fr-CH"/>
         </w:rPr>
       </w:pPr>
-      <w:hyperlink w:anchor="_Toc130389300" w:history="1">
+      <w:hyperlink w:anchor="_Toc130470822" w:history="1">
         <w:r>
           <w:rPr>
             <w:rStyle w:val="Lienhypertexte"/>
-            <w:noProof/>
+            <w:rFonts w:ascii="Baskerville Old Face" w:hAnsi="Baskerville Old Face"/>
+            <w:noProof/>
+            <w:snapToGrid w:val="0"/>
+            <w:w w:val="0"/>
+            <w:u w:color="000000"/>
+            <w:bdr w:val="none" w:sz="0" w:space="0" w:color="000000"/>
+            <w:shd w:val="clear" w:color="000000" w:fill="000000"/>
+            <w:lang w:val="x-none" w:eastAsia="x-none" w:bidi="x-none"/>
+            <w14:scene3d>
+              <w14:camera w14:prst="orthographicFront"/>
+              <w14:lightRig w14:rig="threePt" w14:dir="t">
+                <w14:rot w14:lat="0" w14:lon="0" w14:rev="0"/>
+              </w14:lightRig>
+            </w14:scene3d>
           </w:rPr>
           <w:t>1.1</w:t>
         </w:r>
         <w:r>
           <w:rPr>
-            <w:rFonts w:asciiTheme="minorHAnsi" w:eastAsiaTheme="minorEastAsia" w:hAnsiTheme="minorHAnsi" w:cstheme="minorBidi"/>
+            <w:rFonts w:ascii="Baskerville Old Face" w:eastAsiaTheme="minorEastAsia" w:hAnsi="Baskerville Old Face" w:cstheme="minorBidi"/>
             <w:noProof/>
             <w:sz w:val="22"/>
             <w:szCs w:val="22"/>
@@ -493,6 +513,7 @@
         </w:r>
         <w:r>
           <w:rPr>
+            <w:rFonts w:ascii="Baskerville Old Face" w:hAnsi="Baskerville Old Face"/>
             <w:noProof/>
             <w:webHidden/>
           </w:rPr>
@@ -500,6 +521,7 @@
         </w:r>
         <w:r>
           <w:rPr>
+            <w:rFonts w:ascii="Baskerville Old Face" w:hAnsi="Baskerville Old Face"/>
             <w:noProof/>
             <w:webHidden/>
           </w:rPr>
@@ -507,19 +529,22 @@
         </w:r>
         <w:r>
           <w:rPr>
-            <w:noProof/>
-            <w:webHidden/>
-          </w:rPr>
-          <w:instrText xml:space="preserve"> PAGEREF _Toc130389300 \h </w:instrText>
-        </w:r>
-        <w:r>
-          <w:rPr>
-            <w:noProof/>
-            <w:webHidden/>
-          </w:rPr>
-        </w:r>
-        <w:r>
-          <w:rPr>
+            <w:rFonts w:ascii="Baskerville Old Face" w:hAnsi="Baskerville Old Face"/>
+            <w:noProof/>
+            <w:webHidden/>
+          </w:rPr>
+          <w:instrText xml:space="preserve"> PAGEREF _Toc130470822 \h </w:instrText>
+        </w:r>
+        <w:r>
+          <w:rPr>
+            <w:rFonts w:ascii="Baskerville Old Face" w:hAnsi="Baskerville Old Face"/>
+            <w:noProof/>
+            <w:webHidden/>
+          </w:rPr>
+        </w:r>
+        <w:r>
+          <w:rPr>
+            <w:rFonts w:ascii="Baskerville Old Face" w:hAnsi="Baskerville Old Face"/>
             <w:noProof/>
             <w:webHidden/>
           </w:rPr>
@@ -527,6 +552,7 @@
         </w:r>
         <w:r>
           <w:rPr>
+            <w:rFonts w:ascii="Baskerville Old Face" w:hAnsi="Baskerville Old Face"/>
             <w:noProof/>
             <w:webHidden/>
           </w:rPr>
@@ -534,6 +560,7 @@
         </w:r>
         <w:r>
           <w:rPr>
+            <w:rFonts w:ascii="Baskerville Old Face" w:hAnsi="Baskerville Old Face"/>
             <w:noProof/>
             <w:webHidden/>
           </w:rPr>
@@ -549,24 +576,37 @@
           <w:tab w:val="right" w:leader="dot" w:pos="9060"/>
         </w:tabs>
         <w:rPr>
-          <w:rFonts w:asciiTheme="minorHAnsi" w:eastAsiaTheme="minorEastAsia" w:hAnsiTheme="minorHAnsi" w:cstheme="minorBidi"/>
+          <w:rFonts w:ascii="Baskerville Old Face" w:eastAsiaTheme="minorEastAsia" w:hAnsi="Baskerville Old Face" w:cstheme="minorBidi"/>
           <w:noProof/>
           <w:sz w:val="22"/>
           <w:szCs w:val="22"/>
           <w:lang w:val="fr-CH" w:eastAsia="fr-CH"/>
         </w:rPr>
       </w:pPr>
-      <w:hyperlink w:anchor="_Toc130389301" w:history="1">
+      <w:hyperlink w:anchor="_Toc130470823" w:history="1">
         <w:r>
           <w:rPr>
             <w:rStyle w:val="Lienhypertexte"/>
-            <w:noProof/>
+            <w:rFonts w:ascii="Baskerville Old Face" w:hAnsi="Baskerville Old Face"/>
+            <w:noProof/>
+            <w:snapToGrid w:val="0"/>
+            <w:w w:val="0"/>
+            <w:u w:color="000000"/>
+            <w:bdr w:val="none" w:sz="0" w:space="0" w:color="000000"/>
+            <w:shd w:val="clear" w:color="000000" w:fill="000000"/>
+            <w:lang w:val="x-none" w:eastAsia="x-none" w:bidi="x-none"/>
+            <w14:scene3d>
+              <w14:camera w14:prst="orthographicFront"/>
+              <w14:lightRig w14:rig="threePt" w14:dir="t">
+                <w14:rot w14:lat="0" w14:lon="0" w14:rev="0"/>
+              </w14:lightRig>
+            </w14:scene3d>
           </w:rPr>
           <w:t>1.2</w:t>
         </w:r>
         <w:r>
           <w:rPr>
-            <w:rFonts w:asciiTheme="minorHAnsi" w:eastAsiaTheme="minorEastAsia" w:hAnsiTheme="minorHAnsi" w:cstheme="minorBidi"/>
+            <w:rFonts w:ascii="Baskerville Old Face" w:eastAsiaTheme="minorEastAsia" w:hAnsi="Baskerville Old Face" w:cstheme="minorBidi"/>
             <w:noProof/>
             <w:sz w:val="22"/>
             <w:szCs w:val="22"/>
@@ -584,6 +624,7 @@
         </w:r>
         <w:r>
           <w:rPr>
+            <w:rFonts w:ascii="Baskerville Old Face" w:hAnsi="Baskerville Old Face"/>
             <w:noProof/>
             <w:webHidden/>
           </w:rPr>
@@ -591,6 +632,7 @@
         </w:r>
         <w:r>
           <w:rPr>
+            <w:rFonts w:ascii="Baskerville Old Face" w:hAnsi="Baskerville Old Face"/>
             <w:noProof/>
             <w:webHidden/>
           </w:rPr>
@@ -598,19 +640,22 @@
         </w:r>
         <w:r>
           <w:rPr>
-            <w:noProof/>
-            <w:webHidden/>
-          </w:rPr>
-          <w:instrText xml:space="preserve"> PAGEREF _Toc130389301 \h </w:instrText>
-        </w:r>
-        <w:r>
-          <w:rPr>
-            <w:noProof/>
-            <w:webHidden/>
-          </w:rPr>
-        </w:r>
-        <w:r>
-          <w:rPr>
+            <w:rFonts w:ascii="Baskerville Old Face" w:hAnsi="Baskerville Old Face"/>
+            <w:noProof/>
+            <w:webHidden/>
+          </w:rPr>
+          <w:instrText xml:space="preserve"> PAGEREF _Toc130470823 \h </w:instrText>
+        </w:r>
+        <w:r>
+          <w:rPr>
+            <w:rFonts w:ascii="Baskerville Old Face" w:hAnsi="Baskerville Old Face"/>
+            <w:noProof/>
+            <w:webHidden/>
+          </w:rPr>
+        </w:r>
+        <w:r>
+          <w:rPr>
+            <w:rFonts w:ascii="Baskerville Old Face" w:hAnsi="Baskerville Old Face"/>
             <w:noProof/>
             <w:webHidden/>
           </w:rPr>
@@ -618,6 +663,7 @@
         </w:r>
         <w:r>
           <w:rPr>
+            <w:rFonts w:ascii="Baskerville Old Face" w:hAnsi="Baskerville Old Face"/>
             <w:noProof/>
             <w:webHidden/>
           </w:rPr>
@@ -625,6 +671,7 @@
         </w:r>
         <w:r>
           <w:rPr>
+            <w:rFonts w:ascii="Baskerville Old Face" w:hAnsi="Baskerville Old Face"/>
             <w:noProof/>
             <w:webHidden/>
           </w:rPr>
@@ -636,13 +683,13 @@
       <w:pPr>
         <w:pStyle w:val="TM1"/>
         <w:rPr>
-          <w:rFonts w:asciiTheme="minorHAnsi" w:eastAsiaTheme="minorEastAsia" w:hAnsiTheme="minorHAnsi" w:cstheme="minorBidi"/>
+          <w:rFonts w:ascii="Baskerville Old Face" w:eastAsiaTheme="minorEastAsia" w:hAnsi="Baskerville Old Face" w:cstheme="minorBidi"/>
           <w:sz w:val="22"/>
           <w:szCs w:val="22"/>
           <w:lang w:val="fr-CH" w:eastAsia="fr-CH"/>
         </w:rPr>
       </w:pPr>
-      <w:hyperlink w:anchor="_Toc130389302" w:history="1">
+      <w:hyperlink w:anchor="_Toc130470824" w:history="1">
         <w:r>
           <w:rPr>
             <w:rStyle w:val="Lienhypertexte"/>
@@ -653,7 +700,7 @@
         </w:r>
         <w:r>
           <w:rPr>
-            <w:rFonts w:asciiTheme="minorHAnsi" w:eastAsiaTheme="minorEastAsia" w:hAnsiTheme="minorHAnsi" w:cstheme="minorBidi"/>
+            <w:rFonts w:ascii="Baskerville Old Face" w:eastAsiaTheme="minorEastAsia" w:hAnsi="Baskerville Old Face" w:cstheme="minorBidi"/>
             <w:sz w:val="22"/>
             <w:szCs w:val="22"/>
             <w:lang w:val="fr-CH" w:eastAsia="fr-CH"/>
@@ -669,41 +716,48 @@
         </w:r>
         <w:r>
           <w:rPr>
+            <w:rFonts w:ascii="Baskerville Old Face" w:hAnsi="Baskerville Old Face"/>
             <w:webHidden/>
           </w:rPr>
           <w:tab/>
         </w:r>
         <w:r>
           <w:rPr>
+            <w:rFonts w:ascii="Baskerville Old Face" w:hAnsi="Baskerville Old Face"/>
             <w:webHidden/>
           </w:rPr>
           <w:fldChar w:fldCharType="begin"/>
         </w:r>
         <w:r>
           <w:rPr>
-            <w:webHidden/>
-          </w:rPr>
-          <w:instrText xml:space="preserve"> PAGEREF _Toc130389302 \h </w:instrText>
-        </w:r>
-        <w:r>
-          <w:rPr>
-            <w:webHidden/>
-          </w:rPr>
-        </w:r>
-        <w:r>
-          <w:rPr>
+            <w:rFonts w:ascii="Baskerville Old Face" w:hAnsi="Baskerville Old Face"/>
+            <w:webHidden/>
+          </w:rPr>
+          <w:instrText xml:space="preserve"> PAGEREF _Toc130470824 \h </w:instrText>
+        </w:r>
+        <w:r>
+          <w:rPr>
+            <w:rFonts w:ascii="Baskerville Old Face" w:hAnsi="Baskerville Old Face"/>
+            <w:webHidden/>
+          </w:rPr>
+        </w:r>
+        <w:r>
+          <w:rPr>
+            <w:rFonts w:ascii="Baskerville Old Face" w:hAnsi="Baskerville Old Face"/>
             <w:webHidden/>
           </w:rPr>
           <w:fldChar w:fldCharType="separate"/>
         </w:r>
         <w:r>
           <w:rPr>
+            <w:rFonts w:ascii="Baskerville Old Face" w:hAnsi="Baskerville Old Face"/>
             <w:webHidden/>
           </w:rPr>
           <w:t>3</w:t>
         </w:r>
         <w:r>
           <w:rPr>
+            <w:rFonts w:ascii="Baskerville Old Face" w:hAnsi="Baskerville Old Face"/>
             <w:webHidden/>
           </w:rPr>
           <w:fldChar w:fldCharType="end"/>
@@ -714,13 +768,13 @@
       <w:pPr>
         <w:pStyle w:val="TM1"/>
         <w:rPr>
-          <w:rFonts w:asciiTheme="minorHAnsi" w:eastAsiaTheme="minorEastAsia" w:hAnsiTheme="minorHAnsi" w:cstheme="minorBidi"/>
+          <w:rFonts w:ascii="Baskerville Old Face" w:eastAsiaTheme="minorEastAsia" w:hAnsi="Baskerville Old Face" w:cstheme="minorBidi"/>
           <w:sz w:val="22"/>
           <w:szCs w:val="22"/>
           <w:lang w:val="fr-CH" w:eastAsia="fr-CH"/>
         </w:rPr>
       </w:pPr>
-      <w:hyperlink w:anchor="_Toc130389303" w:history="1">
+      <w:hyperlink w:anchor="_Toc130470825" w:history="1">
         <w:r>
           <w:rPr>
             <w:rStyle w:val="Lienhypertexte"/>
@@ -730,7 +784,7 @@
         </w:r>
         <w:r>
           <w:rPr>
-            <w:rFonts w:asciiTheme="minorHAnsi" w:eastAsiaTheme="minorEastAsia" w:hAnsiTheme="minorHAnsi" w:cstheme="minorBidi"/>
+            <w:rFonts w:ascii="Baskerville Old Face" w:eastAsiaTheme="minorEastAsia" w:hAnsi="Baskerville Old Face" w:cstheme="minorBidi"/>
             <w:sz w:val="22"/>
             <w:szCs w:val="22"/>
             <w:lang w:val="fr-CH" w:eastAsia="fr-CH"/>
@@ -746,41 +800,48 @@
         </w:r>
         <w:r>
           <w:rPr>
+            <w:rFonts w:ascii="Baskerville Old Face" w:hAnsi="Baskerville Old Face"/>
             <w:webHidden/>
           </w:rPr>
           <w:tab/>
         </w:r>
         <w:r>
           <w:rPr>
+            <w:rFonts w:ascii="Baskerville Old Face" w:hAnsi="Baskerville Old Face"/>
             <w:webHidden/>
           </w:rPr>
           <w:fldChar w:fldCharType="begin"/>
         </w:r>
         <w:r>
           <w:rPr>
-            <w:webHidden/>
-          </w:rPr>
-          <w:instrText xml:space="preserve"> PAGEREF _Toc130389303 \h </w:instrText>
-        </w:r>
-        <w:r>
-          <w:rPr>
-            <w:webHidden/>
-          </w:rPr>
-        </w:r>
-        <w:r>
-          <w:rPr>
+            <w:rFonts w:ascii="Baskerville Old Face" w:hAnsi="Baskerville Old Face"/>
+            <w:webHidden/>
+          </w:rPr>
+          <w:instrText xml:space="preserve"> PAGEREF _Toc130470825 \h </w:instrText>
+        </w:r>
+        <w:r>
+          <w:rPr>
+            <w:rFonts w:ascii="Baskerville Old Face" w:hAnsi="Baskerville Old Face"/>
+            <w:webHidden/>
+          </w:rPr>
+        </w:r>
+        <w:r>
+          <w:rPr>
+            <w:rFonts w:ascii="Baskerville Old Face" w:hAnsi="Baskerville Old Face"/>
             <w:webHidden/>
           </w:rPr>
           <w:fldChar w:fldCharType="separate"/>
         </w:r>
         <w:r>
           <w:rPr>
+            <w:rFonts w:ascii="Baskerville Old Face" w:hAnsi="Baskerville Old Face"/>
             <w:webHidden/>
           </w:rPr>
           <w:t>3</w:t>
         </w:r>
         <w:r>
           <w:rPr>
+            <w:rFonts w:ascii="Baskerville Old Face" w:hAnsi="Baskerville Old Face"/>
             <w:webHidden/>
           </w:rPr>
           <w:fldChar w:fldCharType="end"/>
@@ -795,24 +856,37 @@
           <w:tab w:val="right" w:leader="dot" w:pos="9060"/>
         </w:tabs>
         <w:rPr>
-          <w:rFonts w:asciiTheme="minorHAnsi" w:eastAsiaTheme="minorEastAsia" w:hAnsiTheme="minorHAnsi" w:cstheme="minorBidi"/>
+          <w:rFonts w:ascii="Baskerville Old Face" w:eastAsiaTheme="minorEastAsia" w:hAnsi="Baskerville Old Face" w:cstheme="minorBidi"/>
           <w:noProof/>
           <w:sz w:val="22"/>
           <w:szCs w:val="22"/>
           <w:lang w:val="fr-CH" w:eastAsia="fr-CH"/>
         </w:rPr>
       </w:pPr>
-      <w:hyperlink w:anchor="_Toc130389304" w:history="1">
+      <w:hyperlink w:anchor="_Toc130470826" w:history="1">
         <w:r>
           <w:rPr>
             <w:rStyle w:val="Lienhypertexte"/>
-            <w:noProof/>
+            <w:rFonts w:ascii="Baskerville Old Face" w:hAnsi="Baskerville Old Face"/>
+            <w:noProof/>
+            <w:snapToGrid w:val="0"/>
+            <w:w w:val="0"/>
+            <w:u w:color="000000"/>
+            <w:bdr w:val="none" w:sz="0" w:space="0" w:color="000000"/>
+            <w:shd w:val="clear" w:color="000000" w:fill="000000"/>
+            <w:lang w:val="x-none" w:eastAsia="x-none" w:bidi="x-none"/>
+            <w14:scene3d>
+              <w14:camera w14:prst="orthographicFront"/>
+              <w14:lightRig w14:rig="threePt" w14:dir="t">
+                <w14:rot w14:lat="0" w14:lon="0" w14:rev="0"/>
+              </w14:lightRig>
+            </w14:scene3d>
           </w:rPr>
           <w:t>1.1</w:t>
         </w:r>
         <w:r>
           <w:rPr>
-            <w:rFonts w:asciiTheme="minorHAnsi" w:eastAsiaTheme="minorEastAsia" w:hAnsiTheme="minorHAnsi" w:cstheme="minorBidi"/>
+            <w:rFonts w:ascii="Baskerville Old Face" w:eastAsiaTheme="minorEastAsia" w:hAnsi="Baskerville Old Face" w:cstheme="minorBidi"/>
             <w:noProof/>
             <w:sz w:val="22"/>
             <w:szCs w:val="22"/>
@@ -830,6 +904,7 @@
         </w:r>
         <w:r>
           <w:rPr>
+            <w:rFonts w:ascii="Baskerville Old Face" w:hAnsi="Baskerville Old Face"/>
             <w:noProof/>
             <w:webHidden/>
           </w:rPr>
@@ -837,6 +912,7 @@
         </w:r>
         <w:r>
           <w:rPr>
+            <w:rFonts w:ascii="Baskerville Old Face" w:hAnsi="Baskerville Old Face"/>
             <w:noProof/>
             <w:webHidden/>
           </w:rPr>
@@ -844,19 +920,22 @@
         </w:r>
         <w:r>
           <w:rPr>
-            <w:noProof/>
-            <w:webHidden/>
-          </w:rPr>
-          <w:instrText xml:space="preserve"> PAGEREF _Toc130389304 \h </w:instrText>
-        </w:r>
-        <w:r>
-          <w:rPr>
-            <w:noProof/>
-            <w:webHidden/>
-          </w:rPr>
-        </w:r>
-        <w:r>
-          <w:rPr>
+            <w:rFonts w:ascii="Baskerville Old Face" w:hAnsi="Baskerville Old Face"/>
+            <w:noProof/>
+            <w:webHidden/>
+          </w:rPr>
+          <w:instrText xml:space="preserve"> PAGEREF _Toc130470826 \h </w:instrText>
+        </w:r>
+        <w:r>
+          <w:rPr>
+            <w:rFonts w:ascii="Baskerville Old Face" w:hAnsi="Baskerville Old Face"/>
+            <w:noProof/>
+            <w:webHidden/>
+          </w:rPr>
+        </w:r>
+        <w:r>
+          <w:rPr>
+            <w:rFonts w:ascii="Baskerville Old Face" w:hAnsi="Baskerville Old Face"/>
             <w:noProof/>
             <w:webHidden/>
           </w:rPr>
@@ -864,6 +943,7 @@
         </w:r>
         <w:r>
           <w:rPr>
+            <w:rFonts w:ascii="Baskerville Old Face" w:hAnsi="Baskerville Old Face"/>
             <w:noProof/>
             <w:webHidden/>
           </w:rPr>
@@ -871,6 +951,7 @@
         </w:r>
         <w:r>
           <w:rPr>
+            <w:rFonts w:ascii="Baskerville Old Face" w:hAnsi="Baskerville Old Face"/>
             <w:noProof/>
             <w:webHidden/>
           </w:rPr>
@@ -886,24 +967,37 @@
           <w:tab w:val="right" w:leader="dot" w:pos="9060"/>
         </w:tabs>
         <w:rPr>
-          <w:rFonts w:asciiTheme="minorHAnsi" w:eastAsiaTheme="minorEastAsia" w:hAnsiTheme="minorHAnsi" w:cstheme="minorBidi"/>
+          <w:rFonts w:ascii="Baskerville Old Face" w:eastAsiaTheme="minorEastAsia" w:hAnsi="Baskerville Old Face" w:cstheme="minorBidi"/>
           <w:noProof/>
           <w:sz w:val="22"/>
           <w:szCs w:val="22"/>
           <w:lang w:val="fr-CH" w:eastAsia="fr-CH"/>
         </w:rPr>
       </w:pPr>
-      <w:hyperlink w:anchor="_Toc130389305" w:history="1">
+      <w:hyperlink w:anchor="_Toc130470827" w:history="1">
         <w:r>
           <w:rPr>
             <w:rStyle w:val="Lienhypertexte"/>
-            <w:noProof/>
+            <w:rFonts w:ascii="Baskerville Old Face" w:hAnsi="Baskerville Old Face"/>
+            <w:noProof/>
+            <w:snapToGrid w:val="0"/>
+            <w:w w:val="0"/>
+            <w:u w:color="000000"/>
+            <w:bdr w:val="none" w:sz="0" w:space="0" w:color="000000"/>
+            <w:shd w:val="clear" w:color="000000" w:fill="000000"/>
+            <w:lang w:val="x-none" w:eastAsia="x-none" w:bidi="x-none"/>
+            <w14:scene3d>
+              <w14:camera w14:prst="orthographicFront"/>
+              <w14:lightRig w14:rig="threePt" w14:dir="t">
+                <w14:rot w14:lat="0" w14:lon="0" w14:rev="0"/>
+              </w14:lightRig>
+            </w14:scene3d>
           </w:rPr>
           <w:t>1.2</w:t>
         </w:r>
         <w:r>
           <w:rPr>
-            <w:rFonts w:asciiTheme="minorHAnsi" w:eastAsiaTheme="minorEastAsia" w:hAnsiTheme="minorHAnsi" w:cstheme="minorBidi"/>
+            <w:rFonts w:ascii="Baskerville Old Face" w:eastAsiaTheme="minorEastAsia" w:hAnsi="Baskerville Old Face" w:cstheme="minorBidi"/>
             <w:noProof/>
             <w:sz w:val="22"/>
             <w:szCs w:val="22"/>
@@ -922,6 +1016,7 @@
         </w:r>
         <w:r>
           <w:rPr>
+            <w:rFonts w:ascii="Baskerville Old Face" w:hAnsi="Baskerville Old Face"/>
             <w:noProof/>
             <w:webHidden/>
           </w:rPr>
@@ -929,6 +1024,7 @@
         </w:r>
         <w:r>
           <w:rPr>
+            <w:rFonts w:ascii="Baskerville Old Face" w:hAnsi="Baskerville Old Face"/>
             <w:noProof/>
             <w:webHidden/>
           </w:rPr>
@@ -936,19 +1032,22 @@
         </w:r>
         <w:r>
           <w:rPr>
-            <w:noProof/>
-            <w:webHidden/>
-          </w:rPr>
-          <w:instrText xml:space="preserve"> PAGEREF _Toc130389305 \h </w:instrText>
-        </w:r>
-        <w:r>
-          <w:rPr>
-            <w:noProof/>
-            <w:webHidden/>
-          </w:rPr>
-        </w:r>
-        <w:r>
-          <w:rPr>
+            <w:rFonts w:ascii="Baskerville Old Face" w:hAnsi="Baskerville Old Face"/>
+            <w:noProof/>
+            <w:webHidden/>
+          </w:rPr>
+          <w:instrText xml:space="preserve"> PAGEREF _Toc130470827 \h </w:instrText>
+        </w:r>
+        <w:r>
+          <w:rPr>
+            <w:rFonts w:ascii="Baskerville Old Face" w:hAnsi="Baskerville Old Face"/>
+            <w:noProof/>
+            <w:webHidden/>
+          </w:rPr>
+        </w:r>
+        <w:r>
+          <w:rPr>
+            <w:rFonts w:ascii="Baskerville Old Face" w:hAnsi="Baskerville Old Face"/>
             <w:noProof/>
             <w:webHidden/>
           </w:rPr>
@@ -956,13 +1055,15 @@
         </w:r>
         <w:r>
           <w:rPr>
-            <w:noProof/>
-            <w:webHidden/>
-          </w:rPr>
-          <w:t>8</w:t>
-        </w:r>
-        <w:r>
-          <w:rPr>
+            <w:rFonts w:ascii="Baskerville Old Face" w:hAnsi="Baskerville Old Face"/>
+            <w:noProof/>
+            <w:webHidden/>
+          </w:rPr>
+          <w:t>13</w:t>
+        </w:r>
+        <w:r>
+          <w:rPr>
+            <w:rFonts w:ascii="Baskerville Old Face" w:hAnsi="Baskerville Old Face"/>
             <w:noProof/>
             <w:webHidden/>
           </w:rPr>
@@ -978,24 +1079,37 @@
           <w:tab w:val="right" w:leader="dot" w:pos="9060"/>
         </w:tabs>
         <w:rPr>
-          <w:rFonts w:asciiTheme="minorHAnsi" w:eastAsiaTheme="minorEastAsia" w:hAnsiTheme="minorHAnsi" w:cstheme="minorBidi"/>
+          <w:rFonts w:ascii="Baskerville Old Face" w:eastAsiaTheme="minorEastAsia" w:hAnsi="Baskerville Old Face" w:cstheme="minorBidi"/>
           <w:noProof/>
           <w:sz w:val="22"/>
           <w:szCs w:val="22"/>
           <w:lang w:val="fr-CH" w:eastAsia="fr-CH"/>
         </w:rPr>
       </w:pPr>
-      <w:hyperlink w:anchor="_Toc130389306" w:history="1">
+      <w:hyperlink w:anchor="_Toc130470828" w:history="1">
         <w:r>
           <w:rPr>
             <w:rStyle w:val="Lienhypertexte"/>
-            <w:noProof/>
+            <w:rFonts w:ascii="Baskerville Old Face" w:hAnsi="Baskerville Old Face"/>
+            <w:noProof/>
+            <w:snapToGrid w:val="0"/>
+            <w:w w:val="0"/>
+            <w:u w:color="000000"/>
+            <w:bdr w:val="none" w:sz="0" w:space="0" w:color="000000"/>
+            <w:shd w:val="clear" w:color="000000" w:fill="000000"/>
+            <w:lang w:val="x-none" w:eastAsia="x-none" w:bidi="x-none"/>
+            <w14:scene3d>
+              <w14:camera w14:prst="orthographicFront"/>
+              <w14:lightRig w14:rig="threePt" w14:dir="t">
+                <w14:rot w14:lat="0" w14:lon="0" w14:rev="0"/>
+              </w14:lightRig>
+            </w14:scene3d>
           </w:rPr>
           <w:t>1.3</w:t>
         </w:r>
         <w:r>
           <w:rPr>
-            <w:rFonts w:asciiTheme="minorHAnsi" w:eastAsiaTheme="minorEastAsia" w:hAnsiTheme="minorHAnsi" w:cstheme="minorBidi"/>
+            <w:rFonts w:ascii="Baskerville Old Face" w:eastAsiaTheme="minorEastAsia" w:hAnsi="Baskerville Old Face" w:cstheme="minorBidi"/>
             <w:noProof/>
             <w:sz w:val="22"/>
             <w:szCs w:val="22"/>
@@ -1014,6 +1128,7 @@
         </w:r>
         <w:r>
           <w:rPr>
+            <w:rFonts w:ascii="Baskerville Old Face" w:hAnsi="Baskerville Old Face"/>
             <w:noProof/>
             <w:webHidden/>
           </w:rPr>
@@ -1021,6 +1136,7 @@
         </w:r>
         <w:r>
           <w:rPr>
+            <w:rFonts w:ascii="Baskerville Old Face" w:hAnsi="Baskerville Old Face"/>
             <w:noProof/>
             <w:webHidden/>
           </w:rPr>
@@ -1028,19 +1144,22 @@
         </w:r>
         <w:r>
           <w:rPr>
-            <w:noProof/>
-            <w:webHidden/>
-          </w:rPr>
-          <w:instrText xml:space="preserve"> PAGEREF _Toc130389306 \h </w:instrText>
-        </w:r>
-        <w:r>
-          <w:rPr>
-            <w:noProof/>
-            <w:webHidden/>
-          </w:rPr>
-        </w:r>
-        <w:r>
-          <w:rPr>
+            <w:rFonts w:ascii="Baskerville Old Face" w:hAnsi="Baskerville Old Face"/>
+            <w:noProof/>
+            <w:webHidden/>
+          </w:rPr>
+          <w:instrText xml:space="preserve"> PAGEREF _Toc130470828 \h </w:instrText>
+        </w:r>
+        <w:r>
+          <w:rPr>
+            <w:rFonts w:ascii="Baskerville Old Face" w:hAnsi="Baskerville Old Face"/>
+            <w:noProof/>
+            <w:webHidden/>
+          </w:rPr>
+        </w:r>
+        <w:r>
+          <w:rPr>
+            <w:rFonts w:ascii="Baskerville Old Face" w:hAnsi="Baskerville Old Face"/>
             <w:noProof/>
             <w:webHidden/>
           </w:rPr>
@@ -1048,13 +1167,15 @@
         </w:r>
         <w:r>
           <w:rPr>
-            <w:noProof/>
-            <w:webHidden/>
-          </w:rPr>
-          <w:t>9</w:t>
-        </w:r>
-        <w:r>
-          <w:rPr>
+            <w:rFonts w:ascii="Baskerville Old Face" w:hAnsi="Baskerville Old Face"/>
+            <w:noProof/>
+            <w:webHidden/>
+          </w:rPr>
+          <w:t>13</w:t>
+        </w:r>
+        <w:r>
+          <w:rPr>
+            <w:rFonts w:ascii="Baskerville Old Face" w:hAnsi="Baskerville Old Face"/>
             <w:noProof/>
             <w:webHidden/>
           </w:rPr>
@@ -1070,24 +1191,37 @@
           <w:tab w:val="right" w:leader="dot" w:pos="9060"/>
         </w:tabs>
         <w:rPr>
-          <w:rFonts w:asciiTheme="minorHAnsi" w:eastAsiaTheme="minorEastAsia" w:hAnsiTheme="minorHAnsi" w:cstheme="minorBidi"/>
+          <w:rFonts w:ascii="Baskerville Old Face" w:eastAsiaTheme="minorEastAsia" w:hAnsi="Baskerville Old Face" w:cstheme="minorBidi"/>
           <w:noProof/>
           <w:sz w:val="22"/>
           <w:szCs w:val="22"/>
           <w:lang w:val="fr-CH" w:eastAsia="fr-CH"/>
         </w:rPr>
       </w:pPr>
-      <w:hyperlink w:anchor="_Toc130389307" w:history="1">
+      <w:hyperlink w:anchor="_Toc130470829" w:history="1">
         <w:r>
           <w:rPr>
             <w:rStyle w:val="Lienhypertexte"/>
-            <w:noProof/>
+            <w:rFonts w:ascii="Baskerville Old Face" w:hAnsi="Baskerville Old Face"/>
+            <w:noProof/>
+            <w:snapToGrid w:val="0"/>
+            <w:w w:val="0"/>
+            <w:u w:color="000000"/>
+            <w:bdr w:val="none" w:sz="0" w:space="0" w:color="000000"/>
+            <w:shd w:val="clear" w:color="000000" w:fill="000000"/>
+            <w:lang w:val="x-none" w:eastAsia="x-none" w:bidi="x-none"/>
+            <w14:scene3d>
+              <w14:camera w14:prst="orthographicFront"/>
+              <w14:lightRig w14:rig="threePt" w14:dir="t">
+                <w14:rot w14:lat="0" w14:lon="0" w14:rev="0"/>
+              </w14:lightRig>
+            </w14:scene3d>
           </w:rPr>
           <w:t>1.4</w:t>
         </w:r>
         <w:r>
           <w:rPr>
-            <w:rFonts w:asciiTheme="minorHAnsi" w:eastAsiaTheme="minorEastAsia" w:hAnsiTheme="minorHAnsi" w:cstheme="minorBidi"/>
+            <w:rFonts w:ascii="Baskerville Old Face" w:eastAsiaTheme="minorEastAsia" w:hAnsi="Baskerville Old Face" w:cstheme="minorBidi"/>
             <w:noProof/>
             <w:sz w:val="22"/>
             <w:szCs w:val="22"/>
@@ -1106,6 +1240,7 @@
         </w:r>
         <w:r>
           <w:rPr>
+            <w:rFonts w:ascii="Baskerville Old Face" w:hAnsi="Baskerville Old Face"/>
             <w:noProof/>
             <w:webHidden/>
           </w:rPr>
@@ -1113,6 +1248,7 @@
         </w:r>
         <w:r>
           <w:rPr>
+            <w:rFonts w:ascii="Baskerville Old Face" w:hAnsi="Baskerville Old Face"/>
             <w:noProof/>
             <w:webHidden/>
           </w:rPr>
@@ -1120,19 +1256,22 @@
         </w:r>
         <w:r>
           <w:rPr>
-            <w:noProof/>
-            <w:webHidden/>
-          </w:rPr>
-          <w:instrText xml:space="preserve"> PAGEREF _Toc130389307 \h </w:instrText>
-        </w:r>
-        <w:r>
-          <w:rPr>
-            <w:noProof/>
-            <w:webHidden/>
-          </w:rPr>
-        </w:r>
-        <w:r>
-          <w:rPr>
+            <w:rFonts w:ascii="Baskerville Old Face" w:hAnsi="Baskerville Old Face"/>
+            <w:noProof/>
+            <w:webHidden/>
+          </w:rPr>
+          <w:instrText xml:space="preserve"> PAGEREF _Toc130470829 \h </w:instrText>
+        </w:r>
+        <w:r>
+          <w:rPr>
+            <w:rFonts w:ascii="Baskerville Old Face" w:hAnsi="Baskerville Old Face"/>
+            <w:noProof/>
+            <w:webHidden/>
+          </w:rPr>
+        </w:r>
+        <w:r>
+          <w:rPr>
+            <w:rFonts w:ascii="Baskerville Old Face" w:hAnsi="Baskerville Old Face"/>
             <w:noProof/>
             <w:webHidden/>
           </w:rPr>
@@ -1140,13 +1279,15 @@
         </w:r>
         <w:r>
           <w:rPr>
-            <w:noProof/>
-            <w:webHidden/>
-          </w:rPr>
-          <w:t>9</w:t>
-        </w:r>
-        <w:r>
-          <w:rPr>
+            <w:rFonts w:ascii="Baskerville Old Face" w:hAnsi="Baskerville Old Face"/>
+            <w:noProof/>
+            <w:webHidden/>
+          </w:rPr>
+          <w:t>14</w:t>
+        </w:r>
+        <w:r>
+          <w:rPr>
+            <w:rFonts w:ascii="Baskerville Old Face" w:hAnsi="Baskerville Old Face"/>
             <w:noProof/>
             <w:webHidden/>
           </w:rPr>
@@ -1158,13 +1299,13 @@
       <w:pPr>
         <w:pStyle w:val="TM1"/>
         <w:rPr>
-          <w:rFonts w:asciiTheme="minorHAnsi" w:eastAsiaTheme="minorEastAsia" w:hAnsiTheme="minorHAnsi" w:cstheme="minorBidi"/>
+          <w:rFonts w:ascii="Baskerville Old Face" w:eastAsiaTheme="minorEastAsia" w:hAnsi="Baskerville Old Face" w:cstheme="minorBidi"/>
           <w:sz w:val="22"/>
           <w:szCs w:val="22"/>
           <w:lang w:val="fr-CH" w:eastAsia="fr-CH"/>
         </w:rPr>
       </w:pPr>
-      <w:hyperlink w:anchor="_Toc130389308" w:history="1">
+      <w:hyperlink w:anchor="_Toc130470830" w:history="1">
         <w:r>
           <w:rPr>
             <w:rStyle w:val="Lienhypertexte"/>
@@ -1174,7 +1315,7 @@
         </w:r>
         <w:r>
           <w:rPr>
-            <w:rFonts w:asciiTheme="minorHAnsi" w:eastAsiaTheme="minorEastAsia" w:hAnsiTheme="minorHAnsi" w:cstheme="minorBidi"/>
+            <w:rFonts w:ascii="Baskerville Old Face" w:eastAsiaTheme="minorEastAsia" w:hAnsi="Baskerville Old Face" w:cstheme="minorBidi"/>
             <w:sz w:val="22"/>
             <w:szCs w:val="22"/>
             <w:lang w:val="fr-CH" w:eastAsia="fr-CH"/>
@@ -1190,41 +1331,48 @@
         </w:r>
         <w:r>
           <w:rPr>
+            <w:rFonts w:ascii="Baskerville Old Face" w:hAnsi="Baskerville Old Face"/>
             <w:webHidden/>
           </w:rPr>
           <w:tab/>
         </w:r>
         <w:r>
           <w:rPr>
+            <w:rFonts w:ascii="Baskerville Old Face" w:hAnsi="Baskerville Old Face"/>
             <w:webHidden/>
           </w:rPr>
           <w:fldChar w:fldCharType="begin"/>
         </w:r>
         <w:r>
           <w:rPr>
-            <w:webHidden/>
-          </w:rPr>
-          <w:instrText xml:space="preserve"> PAGEREF _Toc130389308 \h </w:instrText>
-        </w:r>
-        <w:r>
-          <w:rPr>
-            <w:webHidden/>
-          </w:rPr>
-        </w:r>
-        <w:r>
-          <w:rPr>
+            <w:rFonts w:ascii="Baskerville Old Face" w:hAnsi="Baskerville Old Face"/>
+            <w:webHidden/>
+          </w:rPr>
+          <w:instrText xml:space="preserve"> PAGEREF _Toc130470830 \h </w:instrText>
+        </w:r>
+        <w:r>
+          <w:rPr>
+            <w:rFonts w:ascii="Baskerville Old Face" w:hAnsi="Baskerville Old Face"/>
+            <w:webHidden/>
+          </w:rPr>
+        </w:r>
+        <w:r>
+          <w:rPr>
+            <w:rFonts w:ascii="Baskerville Old Face" w:hAnsi="Baskerville Old Face"/>
             <w:webHidden/>
           </w:rPr>
           <w:fldChar w:fldCharType="separate"/>
         </w:r>
         <w:r>
           <w:rPr>
-            <w:webHidden/>
-          </w:rPr>
-          <w:t>9</w:t>
-        </w:r>
-        <w:r>
-          <w:rPr>
+            <w:rFonts w:ascii="Baskerville Old Face" w:hAnsi="Baskerville Old Face"/>
+            <w:webHidden/>
+          </w:rPr>
+          <w:t>14</w:t>
+        </w:r>
+        <w:r>
+          <w:rPr>
+            <w:rFonts w:ascii="Baskerville Old Face" w:hAnsi="Baskerville Old Face"/>
             <w:webHidden/>
           </w:rPr>
           <w:fldChar w:fldCharType="end"/>
@@ -1239,24 +1387,37 @@
           <w:tab w:val="right" w:leader="dot" w:pos="9060"/>
         </w:tabs>
         <w:rPr>
-          <w:rFonts w:asciiTheme="minorHAnsi" w:eastAsiaTheme="minorEastAsia" w:hAnsiTheme="minorHAnsi" w:cstheme="minorBidi"/>
+          <w:rFonts w:ascii="Baskerville Old Face" w:eastAsiaTheme="minorEastAsia" w:hAnsi="Baskerville Old Face" w:cstheme="minorBidi"/>
           <w:noProof/>
           <w:sz w:val="22"/>
           <w:szCs w:val="22"/>
           <w:lang w:val="fr-CH" w:eastAsia="fr-CH"/>
         </w:rPr>
       </w:pPr>
-      <w:hyperlink w:anchor="_Toc130389309" w:history="1">
+      <w:hyperlink w:anchor="_Toc130470831" w:history="1">
         <w:r>
           <w:rPr>
             <w:rStyle w:val="Lienhypertexte"/>
-            <w:noProof/>
+            <w:rFonts w:ascii="Baskerville Old Face" w:hAnsi="Baskerville Old Face"/>
+            <w:noProof/>
+            <w:snapToGrid w:val="0"/>
+            <w:w w:val="0"/>
+            <w:u w:color="000000"/>
+            <w:bdr w:val="none" w:sz="0" w:space="0" w:color="000000"/>
+            <w:shd w:val="clear" w:color="000000" w:fill="000000"/>
+            <w:lang w:val="x-none" w:eastAsia="x-none" w:bidi="x-none"/>
+            <w14:scene3d>
+              <w14:camera w14:prst="orthographicFront"/>
+              <w14:lightRig w14:rig="threePt" w14:dir="t">
+                <w14:rot w14:lat="0" w14:lon="0" w14:rev="0"/>
+              </w14:lightRig>
+            </w14:scene3d>
           </w:rPr>
           <w:t>1.1</w:t>
         </w:r>
         <w:r>
           <w:rPr>
-            <w:rFonts w:asciiTheme="minorHAnsi" w:eastAsiaTheme="minorEastAsia" w:hAnsiTheme="minorHAnsi" w:cstheme="minorBidi"/>
+            <w:rFonts w:ascii="Baskerville Old Face" w:eastAsiaTheme="minorEastAsia" w:hAnsi="Baskerville Old Face" w:cstheme="minorBidi"/>
             <w:noProof/>
             <w:sz w:val="22"/>
             <w:szCs w:val="22"/>
@@ -1274,6 +1435,7 @@
         </w:r>
         <w:r>
           <w:rPr>
+            <w:rFonts w:ascii="Baskerville Old Face" w:hAnsi="Baskerville Old Face"/>
             <w:noProof/>
             <w:webHidden/>
           </w:rPr>
@@ -1281,6 +1443,7 @@
         </w:r>
         <w:r>
           <w:rPr>
+            <w:rFonts w:ascii="Baskerville Old Face" w:hAnsi="Baskerville Old Face"/>
             <w:noProof/>
             <w:webHidden/>
           </w:rPr>
@@ -1288,19 +1451,22 @@
         </w:r>
         <w:r>
           <w:rPr>
-            <w:noProof/>
-            <w:webHidden/>
-          </w:rPr>
-          <w:instrText xml:space="preserve"> PAGEREF _Toc130389309 \h </w:instrText>
-        </w:r>
-        <w:r>
-          <w:rPr>
-            <w:noProof/>
-            <w:webHidden/>
-          </w:rPr>
-        </w:r>
-        <w:r>
-          <w:rPr>
+            <w:rFonts w:ascii="Baskerville Old Face" w:hAnsi="Baskerville Old Face"/>
+            <w:noProof/>
+            <w:webHidden/>
+          </w:rPr>
+          <w:instrText xml:space="preserve"> PAGEREF _Toc130470831 \h </w:instrText>
+        </w:r>
+        <w:r>
+          <w:rPr>
+            <w:rFonts w:ascii="Baskerville Old Face" w:hAnsi="Baskerville Old Face"/>
+            <w:noProof/>
+            <w:webHidden/>
+          </w:rPr>
+        </w:r>
+        <w:r>
+          <w:rPr>
+            <w:rFonts w:ascii="Baskerville Old Face" w:hAnsi="Baskerville Old Face"/>
             <w:noProof/>
             <w:webHidden/>
           </w:rPr>
@@ -1308,13 +1474,15 @@
         </w:r>
         <w:r>
           <w:rPr>
-            <w:noProof/>
-            <w:webHidden/>
-          </w:rPr>
-          <w:t>9</w:t>
-        </w:r>
-        <w:r>
-          <w:rPr>
+            <w:rFonts w:ascii="Baskerville Old Face" w:hAnsi="Baskerville Old Face"/>
+            <w:noProof/>
+            <w:webHidden/>
+          </w:rPr>
+          <w:t>14</w:t>
+        </w:r>
+        <w:r>
+          <w:rPr>
+            <w:rFonts w:ascii="Baskerville Old Face" w:hAnsi="Baskerville Old Face"/>
             <w:noProof/>
             <w:webHidden/>
           </w:rPr>
@@ -1330,24 +1498,37 @@
           <w:tab w:val="right" w:leader="dot" w:pos="9060"/>
         </w:tabs>
         <w:rPr>
-          <w:rFonts w:asciiTheme="minorHAnsi" w:eastAsiaTheme="minorEastAsia" w:hAnsiTheme="minorHAnsi" w:cstheme="minorBidi"/>
+          <w:rFonts w:ascii="Baskerville Old Face" w:eastAsiaTheme="minorEastAsia" w:hAnsi="Baskerville Old Face" w:cstheme="minorBidi"/>
           <w:noProof/>
           <w:sz w:val="22"/>
           <w:szCs w:val="22"/>
           <w:lang w:val="fr-CH" w:eastAsia="fr-CH"/>
         </w:rPr>
       </w:pPr>
-      <w:hyperlink w:anchor="_Toc130389310" w:history="1">
+      <w:hyperlink w:anchor="_Toc130470832" w:history="1">
         <w:r>
           <w:rPr>
             <w:rStyle w:val="Lienhypertexte"/>
-            <w:noProof/>
+            <w:rFonts w:ascii="Baskerville Old Face" w:hAnsi="Baskerville Old Face"/>
+            <w:noProof/>
+            <w:snapToGrid w:val="0"/>
+            <w:w w:val="0"/>
+            <w:u w:color="000000"/>
+            <w:bdr w:val="none" w:sz="0" w:space="0" w:color="000000"/>
+            <w:shd w:val="clear" w:color="000000" w:fill="000000"/>
+            <w:lang w:val="x-none" w:eastAsia="x-none" w:bidi="x-none"/>
+            <w14:scene3d>
+              <w14:camera w14:prst="orthographicFront"/>
+              <w14:lightRig w14:rig="threePt" w14:dir="t">
+                <w14:rot w14:lat="0" w14:lon="0" w14:rev="0"/>
+              </w14:lightRig>
+            </w14:scene3d>
           </w:rPr>
           <w:t>1.2</w:t>
         </w:r>
         <w:r>
           <w:rPr>
-            <w:rFonts w:asciiTheme="minorHAnsi" w:eastAsiaTheme="minorEastAsia" w:hAnsiTheme="minorHAnsi" w:cstheme="minorBidi"/>
+            <w:rFonts w:ascii="Baskerville Old Face" w:eastAsiaTheme="minorEastAsia" w:hAnsi="Baskerville Old Face" w:cstheme="minorBidi"/>
             <w:noProof/>
             <w:sz w:val="22"/>
             <w:szCs w:val="22"/>
@@ -1366,6 +1547,7 @@
         </w:r>
         <w:r>
           <w:rPr>
+            <w:rFonts w:ascii="Baskerville Old Face" w:hAnsi="Baskerville Old Face"/>
             <w:noProof/>
             <w:webHidden/>
           </w:rPr>
@@ -1373,6 +1555,7 @@
         </w:r>
         <w:r>
           <w:rPr>
+            <w:rFonts w:ascii="Baskerville Old Face" w:hAnsi="Baskerville Old Face"/>
             <w:noProof/>
             <w:webHidden/>
           </w:rPr>
@@ -1380,19 +1563,22 @@
         </w:r>
         <w:r>
           <w:rPr>
-            <w:noProof/>
-            <w:webHidden/>
-          </w:rPr>
-          <w:instrText xml:space="preserve"> PAGEREF _Toc130389310 \h </w:instrText>
-        </w:r>
-        <w:r>
-          <w:rPr>
-            <w:noProof/>
-            <w:webHidden/>
-          </w:rPr>
-        </w:r>
-        <w:r>
-          <w:rPr>
+            <w:rFonts w:ascii="Baskerville Old Face" w:hAnsi="Baskerville Old Face"/>
+            <w:noProof/>
+            <w:webHidden/>
+          </w:rPr>
+          <w:instrText xml:space="preserve"> PAGEREF _Toc130470832 \h </w:instrText>
+        </w:r>
+        <w:r>
+          <w:rPr>
+            <w:rFonts w:ascii="Baskerville Old Face" w:hAnsi="Baskerville Old Face"/>
+            <w:noProof/>
+            <w:webHidden/>
+          </w:rPr>
+        </w:r>
+        <w:r>
+          <w:rPr>
+            <w:rFonts w:ascii="Baskerville Old Face" w:hAnsi="Baskerville Old Face"/>
             <w:noProof/>
             <w:webHidden/>
           </w:rPr>
@@ -1400,13 +1586,15 @@
         </w:r>
         <w:r>
           <w:rPr>
-            <w:noProof/>
-            <w:webHidden/>
-          </w:rPr>
-          <w:t>10</w:t>
-        </w:r>
-        <w:r>
-          <w:rPr>
+            <w:rFonts w:ascii="Baskerville Old Face" w:hAnsi="Baskerville Old Face"/>
+            <w:noProof/>
+            <w:webHidden/>
+          </w:rPr>
+          <w:t>15</w:t>
+        </w:r>
+        <w:r>
+          <w:rPr>
+            <w:rFonts w:ascii="Baskerville Old Face" w:hAnsi="Baskerville Old Face"/>
             <w:noProof/>
             <w:webHidden/>
           </w:rPr>
@@ -1422,24 +1610,37 @@
           <w:tab w:val="right" w:leader="dot" w:pos="9060"/>
         </w:tabs>
         <w:rPr>
-          <w:rFonts w:asciiTheme="minorHAnsi" w:eastAsiaTheme="minorEastAsia" w:hAnsiTheme="minorHAnsi" w:cstheme="minorBidi"/>
+          <w:rFonts w:ascii="Baskerville Old Face" w:eastAsiaTheme="minorEastAsia" w:hAnsi="Baskerville Old Face" w:cstheme="minorBidi"/>
           <w:noProof/>
           <w:sz w:val="22"/>
           <w:szCs w:val="22"/>
           <w:lang w:val="fr-CH" w:eastAsia="fr-CH"/>
         </w:rPr>
       </w:pPr>
-      <w:hyperlink w:anchor="_Toc130389311" w:history="1">
+      <w:hyperlink w:anchor="_Toc130470833" w:history="1">
         <w:r>
           <w:rPr>
             <w:rStyle w:val="Lienhypertexte"/>
-            <w:noProof/>
+            <w:rFonts w:ascii="Baskerville Old Face" w:hAnsi="Baskerville Old Face"/>
+            <w:noProof/>
+            <w:snapToGrid w:val="0"/>
+            <w:w w:val="0"/>
+            <w:u w:color="000000"/>
+            <w:bdr w:val="none" w:sz="0" w:space="0" w:color="000000"/>
+            <w:shd w:val="clear" w:color="000000" w:fill="000000"/>
+            <w:lang w:val="x-none" w:eastAsia="x-none" w:bidi="x-none"/>
+            <w14:scene3d>
+              <w14:camera w14:prst="orthographicFront"/>
+              <w14:lightRig w14:rig="threePt" w14:dir="t">
+                <w14:rot w14:lat="0" w14:lon="0" w14:rev="0"/>
+              </w14:lightRig>
+            </w14:scene3d>
           </w:rPr>
           <w:t>1.3</w:t>
         </w:r>
         <w:r>
           <w:rPr>
-            <w:rFonts w:asciiTheme="minorHAnsi" w:eastAsiaTheme="minorEastAsia" w:hAnsiTheme="minorHAnsi" w:cstheme="minorBidi"/>
+            <w:rFonts w:ascii="Baskerville Old Face" w:eastAsiaTheme="minorEastAsia" w:hAnsi="Baskerville Old Face" w:cstheme="minorBidi"/>
             <w:noProof/>
             <w:sz w:val="22"/>
             <w:szCs w:val="22"/>
@@ -1458,6 +1659,7 @@
         </w:r>
         <w:r>
           <w:rPr>
+            <w:rFonts w:ascii="Baskerville Old Face" w:hAnsi="Baskerville Old Face"/>
             <w:noProof/>
             <w:webHidden/>
           </w:rPr>
@@ -1465,6 +1667,7 @@
         </w:r>
         <w:r>
           <w:rPr>
+            <w:rFonts w:ascii="Baskerville Old Face" w:hAnsi="Baskerville Old Face"/>
             <w:noProof/>
             <w:webHidden/>
           </w:rPr>
@@ -1472,19 +1675,22 @@
         </w:r>
         <w:r>
           <w:rPr>
-            <w:noProof/>
-            <w:webHidden/>
-          </w:rPr>
-          <w:instrText xml:space="preserve"> PAGEREF _Toc130389311 \h </w:instrText>
-        </w:r>
-        <w:r>
-          <w:rPr>
-            <w:noProof/>
-            <w:webHidden/>
-          </w:rPr>
-        </w:r>
-        <w:r>
-          <w:rPr>
+            <w:rFonts w:ascii="Baskerville Old Face" w:hAnsi="Baskerville Old Face"/>
+            <w:noProof/>
+            <w:webHidden/>
+          </w:rPr>
+          <w:instrText xml:space="preserve"> PAGEREF _Toc130470833 \h </w:instrText>
+        </w:r>
+        <w:r>
+          <w:rPr>
+            <w:rFonts w:ascii="Baskerville Old Face" w:hAnsi="Baskerville Old Face"/>
+            <w:noProof/>
+            <w:webHidden/>
+          </w:rPr>
+        </w:r>
+        <w:r>
+          <w:rPr>
+            <w:rFonts w:ascii="Baskerville Old Face" w:hAnsi="Baskerville Old Face"/>
             <w:noProof/>
             <w:webHidden/>
           </w:rPr>
@@ -1492,13 +1698,15 @@
         </w:r>
         <w:r>
           <w:rPr>
-            <w:noProof/>
-            <w:webHidden/>
-          </w:rPr>
-          <w:t>10</w:t>
-        </w:r>
-        <w:r>
-          <w:rPr>
+            <w:rFonts w:ascii="Baskerville Old Face" w:hAnsi="Baskerville Old Face"/>
+            <w:noProof/>
+            <w:webHidden/>
+          </w:rPr>
+          <w:t>15</w:t>
+        </w:r>
+        <w:r>
+          <w:rPr>
+            <w:rFonts w:ascii="Baskerville Old Face" w:hAnsi="Baskerville Old Face"/>
             <w:noProof/>
             <w:webHidden/>
           </w:rPr>
@@ -1514,24 +1722,37 @@
           <w:tab w:val="right" w:leader="dot" w:pos="9060"/>
         </w:tabs>
         <w:rPr>
-          <w:rFonts w:asciiTheme="minorHAnsi" w:eastAsiaTheme="minorEastAsia" w:hAnsiTheme="minorHAnsi" w:cstheme="minorBidi"/>
+          <w:rFonts w:ascii="Baskerville Old Face" w:eastAsiaTheme="minorEastAsia" w:hAnsi="Baskerville Old Face" w:cstheme="minorBidi"/>
           <w:noProof/>
           <w:sz w:val="22"/>
           <w:szCs w:val="22"/>
           <w:lang w:val="fr-CH" w:eastAsia="fr-CH"/>
         </w:rPr>
       </w:pPr>
-      <w:hyperlink w:anchor="_Toc130389312" w:history="1">
+      <w:hyperlink w:anchor="_Toc130470834" w:history="1">
         <w:r>
           <w:rPr>
             <w:rStyle w:val="Lienhypertexte"/>
-            <w:noProof/>
+            <w:rFonts w:ascii="Baskerville Old Face" w:hAnsi="Baskerville Old Face"/>
+            <w:noProof/>
+            <w:snapToGrid w:val="0"/>
+            <w:w w:val="0"/>
+            <w:u w:color="000000"/>
+            <w:bdr w:val="none" w:sz="0" w:space="0" w:color="000000"/>
+            <w:shd w:val="clear" w:color="000000" w:fill="000000"/>
+            <w:lang w:val="x-none" w:eastAsia="x-none" w:bidi="x-none"/>
+            <w14:scene3d>
+              <w14:camera w14:prst="orthographicFront"/>
+              <w14:lightRig w14:rig="threePt" w14:dir="t">
+                <w14:rot w14:lat="0" w14:lon="0" w14:rev="0"/>
+              </w14:lightRig>
+            </w14:scene3d>
           </w:rPr>
           <w:t>1.4</w:t>
         </w:r>
         <w:r>
           <w:rPr>
-            <w:rFonts w:asciiTheme="minorHAnsi" w:eastAsiaTheme="minorEastAsia" w:hAnsiTheme="minorHAnsi" w:cstheme="minorBidi"/>
+            <w:rFonts w:ascii="Baskerville Old Face" w:eastAsiaTheme="minorEastAsia" w:hAnsi="Baskerville Old Face" w:cstheme="minorBidi"/>
             <w:noProof/>
             <w:sz w:val="22"/>
             <w:szCs w:val="22"/>
@@ -1550,6 +1771,7 @@
         </w:r>
         <w:r>
           <w:rPr>
+            <w:rFonts w:ascii="Baskerville Old Face" w:hAnsi="Baskerville Old Face"/>
             <w:noProof/>
             <w:webHidden/>
           </w:rPr>
@@ -1557,6 +1779,7 @@
         </w:r>
         <w:r>
           <w:rPr>
+            <w:rFonts w:ascii="Baskerville Old Face" w:hAnsi="Baskerville Old Face"/>
             <w:noProof/>
             <w:webHidden/>
           </w:rPr>
@@ -1564,19 +1787,22 @@
         </w:r>
         <w:r>
           <w:rPr>
-            <w:noProof/>
-            <w:webHidden/>
-          </w:rPr>
-          <w:instrText xml:space="preserve"> PAGEREF _Toc130389312 \h </w:instrText>
-        </w:r>
-        <w:r>
-          <w:rPr>
-            <w:noProof/>
-            <w:webHidden/>
-          </w:rPr>
-        </w:r>
-        <w:r>
-          <w:rPr>
+            <w:rFonts w:ascii="Baskerville Old Face" w:hAnsi="Baskerville Old Face"/>
+            <w:noProof/>
+            <w:webHidden/>
+          </w:rPr>
+          <w:instrText xml:space="preserve"> PAGEREF _Toc130470834 \h </w:instrText>
+        </w:r>
+        <w:r>
+          <w:rPr>
+            <w:rFonts w:ascii="Baskerville Old Face" w:hAnsi="Baskerville Old Face"/>
+            <w:noProof/>
+            <w:webHidden/>
+          </w:rPr>
+        </w:r>
+        <w:r>
+          <w:rPr>
+            <w:rFonts w:ascii="Baskerville Old Face" w:hAnsi="Baskerville Old Face"/>
             <w:noProof/>
             <w:webHidden/>
           </w:rPr>
@@ -1584,13 +1810,15 @@
         </w:r>
         <w:r>
           <w:rPr>
-            <w:noProof/>
-            <w:webHidden/>
-          </w:rPr>
-          <w:t>10</w:t>
-        </w:r>
-        <w:r>
-          <w:rPr>
+            <w:rFonts w:ascii="Baskerville Old Face" w:hAnsi="Baskerville Old Face"/>
+            <w:noProof/>
+            <w:webHidden/>
+          </w:rPr>
+          <w:t>15</w:t>
+        </w:r>
+        <w:r>
+          <w:rPr>
+            <w:rFonts w:ascii="Baskerville Old Face" w:hAnsi="Baskerville Old Face"/>
             <w:noProof/>
             <w:webHidden/>
           </w:rPr>
@@ -1606,24 +1834,37 @@
           <w:tab w:val="right" w:leader="dot" w:pos="9060"/>
         </w:tabs>
         <w:rPr>
-          <w:rFonts w:asciiTheme="minorHAnsi" w:eastAsiaTheme="minorEastAsia" w:hAnsiTheme="minorHAnsi" w:cstheme="minorBidi"/>
+          <w:rFonts w:ascii="Baskerville Old Face" w:eastAsiaTheme="minorEastAsia" w:hAnsi="Baskerville Old Face" w:cstheme="minorBidi"/>
           <w:noProof/>
           <w:sz w:val="22"/>
           <w:szCs w:val="22"/>
           <w:lang w:val="fr-CH" w:eastAsia="fr-CH"/>
         </w:rPr>
       </w:pPr>
-      <w:hyperlink w:anchor="_Toc130389313" w:history="1">
+      <w:hyperlink w:anchor="_Toc130470835" w:history="1">
         <w:r>
           <w:rPr>
             <w:rStyle w:val="Lienhypertexte"/>
-            <w:noProof/>
+            <w:rFonts w:ascii="Baskerville Old Face" w:hAnsi="Baskerville Old Face"/>
+            <w:noProof/>
+            <w:snapToGrid w:val="0"/>
+            <w:w w:val="0"/>
+            <w:u w:color="000000"/>
+            <w:bdr w:val="none" w:sz="0" w:space="0" w:color="000000"/>
+            <w:shd w:val="clear" w:color="000000" w:fill="000000"/>
+            <w:lang w:val="x-none" w:eastAsia="x-none" w:bidi="x-none"/>
+            <w14:scene3d>
+              <w14:camera w14:prst="orthographicFront"/>
+              <w14:lightRig w14:rig="threePt" w14:dir="t">
+                <w14:rot w14:lat="0" w14:lon="0" w14:rev="0"/>
+              </w14:lightRig>
+            </w14:scene3d>
           </w:rPr>
           <w:t>1.5</w:t>
         </w:r>
         <w:r>
           <w:rPr>
-            <w:rFonts w:asciiTheme="minorHAnsi" w:eastAsiaTheme="minorEastAsia" w:hAnsiTheme="minorHAnsi" w:cstheme="minorBidi"/>
+            <w:rFonts w:ascii="Baskerville Old Face" w:eastAsiaTheme="minorEastAsia" w:hAnsi="Baskerville Old Face" w:cstheme="minorBidi"/>
             <w:noProof/>
             <w:sz w:val="22"/>
             <w:szCs w:val="22"/>
@@ -1642,6 +1883,7 @@
         </w:r>
         <w:r>
           <w:rPr>
+            <w:rFonts w:ascii="Baskerville Old Face" w:hAnsi="Baskerville Old Face"/>
             <w:noProof/>
             <w:webHidden/>
           </w:rPr>
@@ -1649,6 +1891,7 @@
         </w:r>
         <w:r>
           <w:rPr>
+            <w:rFonts w:ascii="Baskerville Old Face" w:hAnsi="Baskerville Old Face"/>
             <w:noProof/>
             <w:webHidden/>
           </w:rPr>
@@ -1656,19 +1899,22 @@
         </w:r>
         <w:r>
           <w:rPr>
-            <w:noProof/>
-            <w:webHidden/>
-          </w:rPr>
-          <w:instrText xml:space="preserve"> PAGEREF _Toc130389313 \h </w:instrText>
-        </w:r>
-        <w:r>
-          <w:rPr>
-            <w:noProof/>
-            <w:webHidden/>
-          </w:rPr>
-        </w:r>
-        <w:r>
-          <w:rPr>
+            <w:rFonts w:ascii="Baskerville Old Face" w:hAnsi="Baskerville Old Face"/>
+            <w:noProof/>
+            <w:webHidden/>
+          </w:rPr>
+          <w:instrText xml:space="preserve"> PAGEREF _Toc130470835 \h </w:instrText>
+        </w:r>
+        <w:r>
+          <w:rPr>
+            <w:rFonts w:ascii="Baskerville Old Face" w:hAnsi="Baskerville Old Face"/>
+            <w:noProof/>
+            <w:webHidden/>
+          </w:rPr>
+        </w:r>
+        <w:r>
+          <w:rPr>
+            <w:rFonts w:ascii="Baskerville Old Face" w:hAnsi="Baskerville Old Face"/>
             <w:noProof/>
             <w:webHidden/>
           </w:rPr>
@@ -1676,13 +1922,15 @@
         </w:r>
         <w:r>
           <w:rPr>
-            <w:noProof/>
-            <w:webHidden/>
-          </w:rPr>
-          <w:t>10</w:t>
-        </w:r>
-        <w:r>
-          <w:rPr>
+            <w:rFonts w:ascii="Baskerville Old Face" w:hAnsi="Baskerville Old Face"/>
+            <w:noProof/>
+            <w:webHidden/>
+          </w:rPr>
+          <w:t>15</w:t>
+        </w:r>
+        <w:r>
+          <w:rPr>
+            <w:rFonts w:ascii="Baskerville Old Face" w:hAnsi="Baskerville Old Face"/>
             <w:noProof/>
             <w:webHidden/>
           </w:rPr>
@@ -1694,13 +1942,13 @@
       <w:pPr>
         <w:pStyle w:val="TM1"/>
         <w:rPr>
-          <w:rFonts w:asciiTheme="minorHAnsi" w:eastAsiaTheme="minorEastAsia" w:hAnsiTheme="minorHAnsi" w:cstheme="minorBidi"/>
+          <w:rFonts w:ascii="Baskerville Old Face" w:eastAsiaTheme="minorEastAsia" w:hAnsi="Baskerville Old Face" w:cstheme="minorBidi"/>
           <w:sz w:val="22"/>
           <w:szCs w:val="22"/>
           <w:lang w:val="fr-CH" w:eastAsia="fr-CH"/>
         </w:rPr>
       </w:pPr>
-      <w:hyperlink w:anchor="_Toc130389314" w:history="1">
+      <w:hyperlink w:anchor="_Toc130470836" w:history="1">
         <w:r>
           <w:rPr>
             <w:rStyle w:val="Lienhypertexte"/>
@@ -1710,7 +1958,7 @@
         </w:r>
         <w:r>
           <w:rPr>
-            <w:rFonts w:asciiTheme="minorHAnsi" w:eastAsiaTheme="minorEastAsia" w:hAnsiTheme="minorHAnsi" w:cstheme="minorBidi"/>
+            <w:rFonts w:ascii="Baskerville Old Face" w:eastAsiaTheme="minorEastAsia" w:hAnsi="Baskerville Old Face" w:cstheme="minorBidi"/>
             <w:sz w:val="22"/>
             <w:szCs w:val="22"/>
             <w:lang w:val="fr-CH" w:eastAsia="fr-CH"/>
@@ -1726,41 +1974,48 @@
         </w:r>
         <w:r>
           <w:rPr>
+            <w:rFonts w:ascii="Baskerville Old Face" w:hAnsi="Baskerville Old Face"/>
             <w:webHidden/>
           </w:rPr>
           <w:tab/>
         </w:r>
         <w:r>
           <w:rPr>
+            <w:rFonts w:ascii="Baskerville Old Face" w:hAnsi="Baskerville Old Face"/>
             <w:webHidden/>
           </w:rPr>
           <w:fldChar w:fldCharType="begin"/>
         </w:r>
         <w:r>
           <w:rPr>
-            <w:webHidden/>
-          </w:rPr>
-          <w:instrText xml:space="preserve"> PAGEREF _Toc130389314 \h </w:instrText>
-        </w:r>
-        <w:r>
-          <w:rPr>
-            <w:webHidden/>
-          </w:rPr>
-        </w:r>
-        <w:r>
-          <w:rPr>
+            <w:rFonts w:ascii="Baskerville Old Face" w:hAnsi="Baskerville Old Face"/>
+            <w:webHidden/>
+          </w:rPr>
+          <w:instrText xml:space="preserve"> PAGEREF _Toc130470836 \h </w:instrText>
+        </w:r>
+        <w:r>
+          <w:rPr>
+            <w:rFonts w:ascii="Baskerville Old Face" w:hAnsi="Baskerville Old Face"/>
+            <w:webHidden/>
+          </w:rPr>
+        </w:r>
+        <w:r>
+          <w:rPr>
+            <w:rFonts w:ascii="Baskerville Old Face" w:hAnsi="Baskerville Old Face"/>
             <w:webHidden/>
           </w:rPr>
           <w:fldChar w:fldCharType="separate"/>
         </w:r>
         <w:r>
           <w:rPr>
-            <w:webHidden/>
-          </w:rPr>
-          <w:t>11</w:t>
-        </w:r>
-        <w:r>
-          <w:rPr>
+            <w:rFonts w:ascii="Baskerville Old Face" w:hAnsi="Baskerville Old Face"/>
+            <w:webHidden/>
+          </w:rPr>
+          <w:t>16</w:t>
+        </w:r>
+        <w:r>
+          <w:rPr>
+            <w:rFonts w:ascii="Baskerville Old Face" w:hAnsi="Baskerville Old Face"/>
             <w:webHidden/>
           </w:rPr>
           <w:fldChar w:fldCharType="end"/>
@@ -1771,13 +2026,13 @@
       <w:pPr>
         <w:pStyle w:val="TM1"/>
         <w:rPr>
-          <w:rFonts w:asciiTheme="minorHAnsi" w:eastAsiaTheme="minorEastAsia" w:hAnsiTheme="minorHAnsi" w:cstheme="minorBidi"/>
+          <w:rFonts w:ascii="Baskerville Old Face" w:eastAsiaTheme="minorEastAsia" w:hAnsi="Baskerville Old Face" w:cstheme="minorBidi"/>
           <w:sz w:val="22"/>
           <w:szCs w:val="22"/>
           <w:lang w:val="fr-CH" w:eastAsia="fr-CH"/>
         </w:rPr>
       </w:pPr>
-      <w:hyperlink w:anchor="_Toc130389315" w:history="1">
+      <w:hyperlink w:anchor="_Toc130470837" w:history="1">
         <w:r>
           <w:rPr>
             <w:rStyle w:val="Lienhypertexte"/>
@@ -1787,7 +2042,7 @@
         </w:r>
         <w:r>
           <w:rPr>
-            <w:rFonts w:asciiTheme="minorHAnsi" w:eastAsiaTheme="minorEastAsia" w:hAnsiTheme="minorHAnsi" w:cstheme="minorBidi"/>
+            <w:rFonts w:ascii="Baskerville Old Face" w:eastAsiaTheme="minorEastAsia" w:hAnsi="Baskerville Old Face" w:cstheme="minorBidi"/>
             <w:sz w:val="22"/>
             <w:szCs w:val="22"/>
             <w:lang w:val="fr-CH" w:eastAsia="fr-CH"/>
@@ -1803,41 +2058,48 @@
         </w:r>
         <w:r>
           <w:rPr>
+            <w:rFonts w:ascii="Baskerville Old Face" w:hAnsi="Baskerville Old Face"/>
             <w:webHidden/>
           </w:rPr>
           <w:tab/>
         </w:r>
         <w:r>
           <w:rPr>
+            <w:rFonts w:ascii="Baskerville Old Face" w:hAnsi="Baskerville Old Face"/>
             <w:webHidden/>
           </w:rPr>
           <w:fldChar w:fldCharType="begin"/>
         </w:r>
         <w:r>
           <w:rPr>
-            <w:webHidden/>
-          </w:rPr>
-          <w:instrText xml:space="preserve"> PAGEREF _Toc130389315 \h </w:instrText>
-        </w:r>
-        <w:r>
-          <w:rPr>
-            <w:webHidden/>
-          </w:rPr>
-        </w:r>
-        <w:r>
-          <w:rPr>
+            <w:rFonts w:ascii="Baskerville Old Face" w:hAnsi="Baskerville Old Face"/>
+            <w:webHidden/>
+          </w:rPr>
+          <w:instrText xml:space="preserve"> PAGEREF _Toc130470837 \h </w:instrText>
+        </w:r>
+        <w:r>
+          <w:rPr>
+            <w:rFonts w:ascii="Baskerville Old Face" w:hAnsi="Baskerville Old Face"/>
+            <w:webHidden/>
+          </w:rPr>
+        </w:r>
+        <w:r>
+          <w:rPr>
+            <w:rFonts w:ascii="Baskerville Old Face" w:hAnsi="Baskerville Old Face"/>
             <w:webHidden/>
           </w:rPr>
           <w:fldChar w:fldCharType="separate"/>
         </w:r>
         <w:r>
           <w:rPr>
-            <w:webHidden/>
-          </w:rPr>
-          <w:t>11</w:t>
-        </w:r>
-        <w:r>
-          <w:rPr>
+            <w:rFonts w:ascii="Baskerville Old Face" w:hAnsi="Baskerville Old Face"/>
+            <w:webHidden/>
+          </w:rPr>
+          <w:t>16</w:t>
+        </w:r>
+        <w:r>
+          <w:rPr>
+            <w:rFonts w:ascii="Baskerville Old Face" w:hAnsi="Baskerville Old Face"/>
             <w:webHidden/>
           </w:rPr>
           <w:fldChar w:fldCharType="end"/>
@@ -1852,24 +2114,37 @@
           <w:tab w:val="right" w:leader="dot" w:pos="9060"/>
         </w:tabs>
         <w:rPr>
-          <w:rFonts w:asciiTheme="minorHAnsi" w:eastAsiaTheme="minorEastAsia" w:hAnsiTheme="minorHAnsi" w:cstheme="minorBidi"/>
+          <w:rFonts w:ascii="Baskerville Old Face" w:eastAsiaTheme="minorEastAsia" w:hAnsi="Baskerville Old Face" w:cstheme="minorBidi"/>
           <w:noProof/>
           <w:sz w:val="22"/>
           <w:szCs w:val="22"/>
           <w:lang w:val="fr-CH" w:eastAsia="fr-CH"/>
         </w:rPr>
       </w:pPr>
-      <w:hyperlink w:anchor="_Toc130389316" w:history="1">
+      <w:hyperlink w:anchor="_Toc130470838" w:history="1">
         <w:r>
           <w:rPr>
             <w:rStyle w:val="Lienhypertexte"/>
-            <w:noProof/>
+            <w:rFonts w:ascii="Baskerville Old Face" w:hAnsi="Baskerville Old Face"/>
+            <w:noProof/>
+            <w:snapToGrid w:val="0"/>
+            <w:w w:val="0"/>
+            <w:u w:color="000000"/>
+            <w:bdr w:val="none" w:sz="0" w:space="0" w:color="000000"/>
+            <w:shd w:val="clear" w:color="000000" w:fill="000000"/>
+            <w:lang w:val="x-none" w:eastAsia="x-none" w:bidi="x-none"/>
+            <w14:scene3d>
+              <w14:camera w14:prst="orthographicFront"/>
+              <w14:lightRig w14:rig="threePt" w14:dir="t">
+                <w14:rot w14:lat="0" w14:lon="0" w14:rev="0"/>
+              </w14:lightRig>
+            </w14:scene3d>
           </w:rPr>
           <w:t>1.1</w:t>
         </w:r>
         <w:r>
           <w:rPr>
-            <w:rFonts w:asciiTheme="minorHAnsi" w:eastAsiaTheme="minorEastAsia" w:hAnsiTheme="minorHAnsi" w:cstheme="minorBidi"/>
+            <w:rFonts w:ascii="Baskerville Old Face" w:eastAsiaTheme="minorEastAsia" w:hAnsi="Baskerville Old Face" w:cstheme="minorBidi"/>
             <w:noProof/>
             <w:sz w:val="22"/>
             <w:szCs w:val="22"/>
@@ -1887,6 +2162,7 @@
         </w:r>
         <w:r>
           <w:rPr>
+            <w:rFonts w:ascii="Baskerville Old Face" w:hAnsi="Baskerville Old Face"/>
             <w:noProof/>
             <w:webHidden/>
           </w:rPr>
@@ -1894,6 +2170,7 @@
         </w:r>
         <w:r>
           <w:rPr>
+            <w:rFonts w:ascii="Baskerville Old Face" w:hAnsi="Baskerville Old Face"/>
             <w:noProof/>
             <w:webHidden/>
           </w:rPr>
@@ -1901,19 +2178,22 @@
         </w:r>
         <w:r>
           <w:rPr>
-            <w:noProof/>
-            <w:webHidden/>
-          </w:rPr>
-          <w:instrText xml:space="preserve"> PAGEREF _Toc130389316 \h </w:instrText>
-        </w:r>
-        <w:r>
-          <w:rPr>
-            <w:noProof/>
-            <w:webHidden/>
-          </w:rPr>
-        </w:r>
-        <w:r>
-          <w:rPr>
+            <w:rFonts w:ascii="Baskerville Old Face" w:hAnsi="Baskerville Old Face"/>
+            <w:noProof/>
+            <w:webHidden/>
+          </w:rPr>
+          <w:instrText xml:space="preserve"> PAGEREF _Toc130470838 \h </w:instrText>
+        </w:r>
+        <w:r>
+          <w:rPr>
+            <w:rFonts w:ascii="Baskerville Old Face" w:hAnsi="Baskerville Old Face"/>
+            <w:noProof/>
+            <w:webHidden/>
+          </w:rPr>
+        </w:r>
+        <w:r>
+          <w:rPr>
+            <w:rFonts w:ascii="Baskerville Old Face" w:hAnsi="Baskerville Old Face"/>
             <w:noProof/>
             <w:webHidden/>
           </w:rPr>
@@ -1921,13 +2201,15 @@
         </w:r>
         <w:r>
           <w:rPr>
-            <w:noProof/>
-            <w:webHidden/>
-          </w:rPr>
-          <w:t>11</w:t>
-        </w:r>
-        <w:r>
-          <w:rPr>
+            <w:rFonts w:ascii="Baskerville Old Face" w:hAnsi="Baskerville Old Face"/>
+            <w:noProof/>
+            <w:webHidden/>
+          </w:rPr>
+          <w:t>16</w:t>
+        </w:r>
+        <w:r>
+          <w:rPr>
+            <w:rFonts w:ascii="Baskerville Old Face" w:hAnsi="Baskerville Old Face"/>
             <w:noProof/>
             <w:webHidden/>
           </w:rPr>
@@ -1990,7 +2272,7 @@
           <w:color w:val="000000" w:themeColor="text1"/>
         </w:rPr>
       </w:pPr>
-      <w:bookmarkStart w:id="0" w:name="_Toc130389299"/>
+      <w:bookmarkStart w:id="0" w:name="_Toc130470821"/>
       <w:r>
         <w:rPr>
           <w:rFonts w:ascii="Baskerville Old Face" w:hAnsi="Baskerville Old Face"/>
@@ -2009,7 +2291,7 @@
           <w:color w:val="000000" w:themeColor="text1"/>
         </w:rPr>
       </w:pPr>
-      <w:bookmarkStart w:id="1" w:name="_Toc130389300"/>
+      <w:bookmarkStart w:id="1" w:name="_Toc130470822"/>
       <w:r>
         <w:rPr>
           <w:rFonts w:ascii="Baskerville Old Face" w:hAnsi="Baskerville Old Face"/>
@@ -2093,7 +2375,7 @@
           <w:color w:val="000000" w:themeColor="text1"/>
         </w:rPr>
       </w:pPr>
-      <w:bookmarkStart w:id="2" w:name="_Toc130389301"/>
+      <w:bookmarkStart w:id="2" w:name="_Toc130470823"/>
       <w:r>
         <w:rPr>
           <w:rFonts w:ascii="Baskerville Old Face" w:hAnsi="Baskerville Old Face"/>
@@ -2248,7 +2530,7 @@
           <w:color w:val="000000" w:themeColor="text1"/>
         </w:rPr>
       </w:pPr>
-      <w:bookmarkStart w:id="3" w:name="_Toc130389302"/>
+      <w:bookmarkStart w:id="3" w:name="_Toc130470824"/>
       <w:r>
         <w:rPr>
           <w:rFonts w:ascii="Baskerville Old Face" w:hAnsi="Baskerville Old Face"/>
@@ -2290,7 +2572,7 @@
           <w:color w:val="000000" w:themeColor="text1"/>
         </w:rPr>
       </w:pPr>
-      <w:bookmarkStart w:id="4" w:name="_Toc130389303"/>
+      <w:bookmarkStart w:id="4" w:name="_Toc130470825"/>
       <w:r>
         <w:rPr>
           <w:rFonts w:ascii="Baskerville Old Face" w:hAnsi="Baskerville Old Face"/>
@@ -2308,7 +2590,7 @@
           <w:color w:val="000000" w:themeColor="text1"/>
         </w:rPr>
       </w:pPr>
-      <w:bookmarkStart w:id="5" w:name="_Toc130389304"/>
+      <w:bookmarkStart w:id="5" w:name="_Toc130470826"/>
       <w:r>
         <w:rPr>
           <w:rFonts w:ascii="Baskerville Old Face" w:hAnsi="Baskerville Old Face"/>
@@ -2432,315 +2714,6 @@
           <w:lang w:eastAsia="fr-FR"/>
         </w:rPr>
       </w:pPr>
-      <w:r>
-        <w:rPr>
-          <w:rFonts w:ascii="Baskerville Old Face" w:hAnsi="Baskerville Old Face" w:cs="Arial"/>
-          <w:noProof/>
-          <w:color w:val="000000" w:themeColor="text1"/>
-          <w:sz w:val="24"/>
-          <w:szCs w:val="14"/>
-          <w:lang w:val="fr-CH"/>
-        </w:rPr>
-        <w:lastRenderedPageBreak/>
-        <w:drawing>
-          <wp:inline distT="0" distB="0" distL="0" distR="0">
-            <wp:extent cx="5759450" cy="3573780"/>
-            <wp:effectExtent l="0" t="0" r="0" b="7620"/>
-            <wp:docPr id="6" name="Image 6"/>
-            <wp:cNvGraphicFramePr>
-              <a:graphicFrameLocks xmlns:a="http://schemas.openxmlformats.org/drawingml/2006/main" noChangeAspect="1"/>
-            </wp:cNvGraphicFramePr>
-            <a:graphic xmlns:a="http://schemas.openxmlformats.org/drawingml/2006/main">
-              <a:graphicData uri="http://schemas.openxmlformats.org/drawingml/2006/picture">
-                <pic:pic xmlns:pic="http://schemas.openxmlformats.org/drawingml/2006/picture">
-                  <pic:nvPicPr>
-                    <pic:cNvPr id="6" name="Accueil.png"/>
-                    <pic:cNvPicPr/>
-                  </pic:nvPicPr>
-                  <pic:blipFill>
-                    <a:blip r:embed="rId8">
-                      <a:extLst>
-                        <a:ext uri="{28A0092B-C50C-407E-A947-70E740481C1C}">
-                          <a14:useLocalDpi xmlns:a14="http://schemas.microsoft.com/office/drawing/2010/main" val="0"/>
-                        </a:ext>
-                      </a:extLst>
-                    </a:blip>
-                    <a:stretch>
-                      <a:fillRect/>
-                    </a:stretch>
-                  </pic:blipFill>
-                  <pic:spPr>
-                    <a:xfrm>
-                      <a:off x="0" y="0"/>
-                      <a:ext cx="5759450" cy="3573780"/>
-                    </a:xfrm>
-                    <a:prstGeom prst="rect">
-                      <a:avLst/>
-                    </a:prstGeom>
-                  </pic:spPr>
-                </pic:pic>
-              </a:graphicData>
-            </a:graphic>
-          </wp:inline>
-        </w:drawing>
-      </w:r>
-      <w:r>
-        <w:rPr>
-          <w:rFonts w:ascii="Baskerville Old Face" w:hAnsi="Baskerville Old Face" w:cs="Arial"/>
-          <w:noProof/>
-          <w:color w:val="000000" w:themeColor="text1"/>
-          <w:sz w:val="24"/>
-          <w:szCs w:val="14"/>
-          <w:lang w:val="fr-CH"/>
-        </w:rPr>
-        <w:drawing>
-          <wp:inline distT="0" distB="0" distL="0" distR="0">
-            <wp:extent cx="5759450" cy="3508375"/>
-            <wp:effectExtent l="0" t="0" r="0" b="0"/>
-            <wp:docPr id="7" name="Image 7"/>
-            <wp:cNvGraphicFramePr>
-              <a:graphicFrameLocks xmlns:a="http://schemas.openxmlformats.org/drawingml/2006/main" noChangeAspect="1"/>
-            </wp:cNvGraphicFramePr>
-            <a:graphic xmlns:a="http://schemas.openxmlformats.org/drawingml/2006/main">
-              <a:graphicData uri="http://schemas.openxmlformats.org/drawingml/2006/picture">
-                <pic:pic xmlns:pic="http://schemas.openxmlformats.org/drawingml/2006/picture">
-                  <pic:nvPicPr>
-                    <pic:cNvPr id="7" name="Compte - Create account.png"/>
-                    <pic:cNvPicPr/>
-                  </pic:nvPicPr>
-                  <pic:blipFill>
-                    <a:blip r:embed="rId9" cstate="print">
-                      <a:extLst>
-                        <a:ext uri="{28A0092B-C50C-407E-A947-70E740481C1C}">
-                          <a14:useLocalDpi xmlns:a14="http://schemas.microsoft.com/office/drawing/2010/main" val="0"/>
-                        </a:ext>
-                      </a:extLst>
-                    </a:blip>
-                    <a:stretch>
-                      <a:fillRect/>
-                    </a:stretch>
-                  </pic:blipFill>
-                  <pic:spPr>
-                    <a:xfrm>
-                      <a:off x="0" y="0"/>
-                      <a:ext cx="5759450" cy="3508375"/>
-                    </a:xfrm>
-                    <a:prstGeom prst="rect">
-                      <a:avLst/>
-                    </a:prstGeom>
-                  </pic:spPr>
-                </pic:pic>
-              </a:graphicData>
-            </a:graphic>
-          </wp:inline>
-        </w:drawing>
-      </w:r>
-      <w:r>
-        <w:rPr>
-          <w:rFonts w:ascii="Baskerville Old Face" w:hAnsi="Baskerville Old Face" w:cs="Arial"/>
-          <w:noProof/>
-          <w:color w:val="000000" w:themeColor="text1"/>
-          <w:sz w:val="24"/>
-          <w:szCs w:val="14"/>
-          <w:lang w:val="fr-CH"/>
-        </w:rPr>
-        <w:lastRenderedPageBreak/>
-        <w:drawing>
-          <wp:inline distT="0" distB="0" distL="0" distR="0">
-            <wp:extent cx="5759450" cy="3508375"/>
-            <wp:effectExtent l="0" t="0" r="0" b="0"/>
-            <wp:docPr id="8" name="Image 8"/>
-            <wp:cNvGraphicFramePr>
-              <a:graphicFrameLocks xmlns:a="http://schemas.openxmlformats.org/drawingml/2006/main" noChangeAspect="1"/>
-            </wp:cNvGraphicFramePr>
-            <a:graphic xmlns:a="http://schemas.openxmlformats.org/drawingml/2006/main">
-              <a:graphicData uri="http://schemas.openxmlformats.org/drawingml/2006/picture">
-                <pic:pic xmlns:pic="http://schemas.openxmlformats.org/drawingml/2006/picture">
-                  <pic:nvPicPr>
-                    <pic:cNvPr id="8" name="Compte - Login into existant account.png"/>
-                    <pic:cNvPicPr/>
-                  </pic:nvPicPr>
-                  <pic:blipFill>
-                    <a:blip r:embed="rId10" cstate="print">
-                      <a:extLst>
-                        <a:ext uri="{28A0092B-C50C-407E-A947-70E740481C1C}">
-                          <a14:useLocalDpi xmlns:a14="http://schemas.microsoft.com/office/drawing/2010/main" val="0"/>
-                        </a:ext>
-                      </a:extLst>
-                    </a:blip>
-                    <a:stretch>
-                      <a:fillRect/>
-                    </a:stretch>
-                  </pic:blipFill>
-                  <pic:spPr>
-                    <a:xfrm>
-                      <a:off x="0" y="0"/>
-                      <a:ext cx="5759450" cy="3508375"/>
-                    </a:xfrm>
-                    <a:prstGeom prst="rect">
-                      <a:avLst/>
-                    </a:prstGeom>
-                  </pic:spPr>
-                </pic:pic>
-              </a:graphicData>
-            </a:graphic>
-          </wp:inline>
-        </w:drawing>
-      </w:r>
-      <w:r>
-        <w:rPr>
-          <w:rFonts w:ascii="Baskerville Old Face" w:hAnsi="Baskerville Old Face" w:cs="Arial"/>
-          <w:noProof/>
-          <w:color w:val="000000" w:themeColor="text1"/>
-          <w:sz w:val="24"/>
-          <w:szCs w:val="14"/>
-          <w:lang w:val="fr-CH"/>
-        </w:rPr>
-        <w:drawing>
-          <wp:inline distT="0" distB="0" distL="0" distR="0">
-            <wp:extent cx="5759450" cy="3508375"/>
-            <wp:effectExtent l="0" t="0" r="0" b="0"/>
-            <wp:docPr id="9" name="Image 9"/>
-            <wp:cNvGraphicFramePr>
-              <a:graphicFrameLocks xmlns:a="http://schemas.openxmlformats.org/drawingml/2006/main" noChangeAspect="1"/>
-            </wp:cNvGraphicFramePr>
-            <a:graphic xmlns:a="http://schemas.openxmlformats.org/drawingml/2006/main">
-              <a:graphicData uri="http://schemas.openxmlformats.org/drawingml/2006/picture">
-                <pic:pic xmlns:pic="http://schemas.openxmlformats.org/drawingml/2006/picture">
-                  <pic:nvPicPr>
-                    <pic:cNvPr id="9" name="Panier.png"/>
-                    <pic:cNvPicPr/>
-                  </pic:nvPicPr>
-                  <pic:blipFill>
-                    <a:blip r:embed="rId11" cstate="print">
-                      <a:extLst>
-                        <a:ext uri="{28A0092B-C50C-407E-A947-70E740481C1C}">
-                          <a14:useLocalDpi xmlns:a14="http://schemas.microsoft.com/office/drawing/2010/main" val="0"/>
-                        </a:ext>
-                      </a:extLst>
-                    </a:blip>
-                    <a:stretch>
-                      <a:fillRect/>
-                    </a:stretch>
-                  </pic:blipFill>
-                  <pic:spPr>
-                    <a:xfrm>
-                      <a:off x="0" y="0"/>
-                      <a:ext cx="5759450" cy="3508375"/>
-                    </a:xfrm>
-                    <a:prstGeom prst="rect">
-                      <a:avLst/>
-                    </a:prstGeom>
-                  </pic:spPr>
-                </pic:pic>
-              </a:graphicData>
-            </a:graphic>
-          </wp:inline>
-        </w:drawing>
-      </w:r>
-      <w:r>
-        <w:rPr>
-          <w:rFonts w:ascii="Baskerville Old Face" w:hAnsi="Baskerville Old Face" w:cs="Arial"/>
-          <w:noProof/>
-          <w:color w:val="000000" w:themeColor="text1"/>
-          <w:sz w:val="24"/>
-          <w:szCs w:val="14"/>
-          <w:lang w:val="fr-CH"/>
-        </w:rPr>
-        <w:lastRenderedPageBreak/>
-        <w:drawing>
-          <wp:inline distT="0" distB="0" distL="0" distR="0">
-            <wp:extent cx="5759450" cy="3567430"/>
-            <wp:effectExtent l="0" t="0" r="0" b="0"/>
-            <wp:docPr id="10" name="Image 10"/>
-            <wp:cNvGraphicFramePr>
-              <a:graphicFrameLocks xmlns:a="http://schemas.openxmlformats.org/drawingml/2006/main" noChangeAspect="1"/>
-            </wp:cNvGraphicFramePr>
-            <a:graphic xmlns:a="http://schemas.openxmlformats.org/drawingml/2006/main">
-              <a:graphicData uri="http://schemas.openxmlformats.org/drawingml/2006/picture">
-                <pic:pic xmlns:pic="http://schemas.openxmlformats.org/drawingml/2006/picture">
-                  <pic:nvPicPr>
-                    <pic:cNvPr id="10" name="Vêtements1.PNG"/>
-                    <pic:cNvPicPr/>
-                  </pic:nvPicPr>
-                  <pic:blipFill>
-                    <a:blip r:embed="rId12">
-                      <a:extLst>
-                        <a:ext uri="{28A0092B-C50C-407E-A947-70E740481C1C}">
-                          <a14:useLocalDpi xmlns:a14="http://schemas.microsoft.com/office/drawing/2010/main" val="0"/>
-                        </a:ext>
-                      </a:extLst>
-                    </a:blip>
-                    <a:stretch>
-                      <a:fillRect/>
-                    </a:stretch>
-                  </pic:blipFill>
-                  <pic:spPr>
-                    <a:xfrm>
-                      <a:off x="0" y="0"/>
-                      <a:ext cx="5759450" cy="3567430"/>
-                    </a:xfrm>
-                    <a:prstGeom prst="rect">
-                      <a:avLst/>
-                    </a:prstGeom>
-                  </pic:spPr>
-                </pic:pic>
-              </a:graphicData>
-            </a:graphic>
-          </wp:inline>
-        </w:drawing>
-      </w:r>
-      <w:r>
-        <w:rPr>
-          <w:rFonts w:ascii="Baskerville Old Face" w:hAnsi="Baskerville Old Face" w:cs="Arial"/>
-          <w:noProof/>
-          <w:color w:val="000000" w:themeColor="text1"/>
-          <w:sz w:val="24"/>
-          <w:szCs w:val="14"/>
-          <w:lang w:val="fr-CH"/>
-        </w:rPr>
-        <w:drawing>
-          <wp:inline distT="0" distB="0" distL="0" distR="0">
-            <wp:extent cx="5759450" cy="3591560"/>
-            <wp:effectExtent l="0" t="0" r="0" b="8890"/>
-            <wp:docPr id="11" name="Image 11"/>
-            <wp:cNvGraphicFramePr>
-              <a:graphicFrameLocks xmlns:a="http://schemas.openxmlformats.org/drawingml/2006/main" noChangeAspect="1"/>
-            </wp:cNvGraphicFramePr>
-            <a:graphic xmlns:a="http://schemas.openxmlformats.org/drawingml/2006/main">
-              <a:graphicData uri="http://schemas.openxmlformats.org/drawingml/2006/picture">
-                <pic:pic xmlns:pic="http://schemas.openxmlformats.org/drawingml/2006/picture">
-                  <pic:nvPicPr>
-                    <pic:cNvPr id="11" name="Vêtements2.PNG"/>
-                    <pic:cNvPicPr/>
-                  </pic:nvPicPr>
-                  <pic:blipFill>
-                    <a:blip r:embed="rId13">
-                      <a:extLst>
-                        <a:ext uri="{28A0092B-C50C-407E-A947-70E740481C1C}">
-                          <a14:useLocalDpi xmlns:a14="http://schemas.microsoft.com/office/drawing/2010/main" val="0"/>
-                        </a:ext>
-                      </a:extLst>
-                    </a:blip>
-                    <a:stretch>
-                      <a:fillRect/>
-                    </a:stretch>
-                  </pic:blipFill>
-                  <pic:spPr>
-                    <a:xfrm>
-                      <a:off x="0" y="0"/>
-                      <a:ext cx="5759450" cy="3591560"/>
-                    </a:xfrm>
-                    <a:prstGeom prst="rect">
-                      <a:avLst/>
-                    </a:prstGeom>
-                  </pic:spPr>
-                </pic:pic>
-              </a:graphicData>
-            </a:graphic>
-          </wp:inline>
-        </w:drawing>
-      </w:r>
     </w:p>
     <w:p>
       <w:pPr>
@@ -2801,37 +2774,7 @@
           <w:szCs w:val="14"/>
           <w:lang w:eastAsia="fr-FR"/>
         </w:rPr>
-        <w:t>Maquettes</w:t>
-      </w:r>
-      <w:r>
-        <w:rPr>
-          <w:rFonts w:ascii="Baskerville Old Face" w:hAnsi="Baskerville Old Face" w:cs="Arial"/>
-          <w:color w:val="000000" w:themeColor="text1"/>
-          <w:sz w:val="24"/>
-          <w:szCs w:val="14"/>
-          <w:lang w:eastAsia="fr-FR"/>
-        </w:rPr>
-        <w:t xml:space="preserve"> – Version </w:t>
-      </w:r>
-      <w:r>
-        <w:rPr>
-          <w:rFonts w:ascii="Baskerville Old Face" w:hAnsi="Baskerville Old Face" w:cs="Arial"/>
-          <w:color w:val="000000" w:themeColor="text1"/>
-          <w:sz w:val="24"/>
-          <w:szCs w:val="14"/>
-          <w:lang w:eastAsia="fr-FR"/>
-        </w:rPr>
-        <w:t>mobile</w:t>
-      </w:r>
-      <w:r>
-        <w:rPr>
-          <w:rFonts w:ascii="Baskerville Old Face" w:hAnsi="Baskerville Old Face" w:cs="Arial"/>
-          <w:color w:val="000000" w:themeColor="text1"/>
-          <w:sz w:val="24"/>
-          <w:szCs w:val="14"/>
-          <w:lang w:eastAsia="fr-FR"/>
-        </w:rPr>
-        <w:t xml:space="preserve"> </w:t>
+        <w:t xml:space="preserve">Maquettes – Version mobile </w:t>
       </w:r>
     </w:p>
     <w:p>
@@ -2849,212 +2792,6 @@
           <w:lang w:eastAsia="fr-FR"/>
         </w:rPr>
       </w:pPr>
-      <w:r>
-        <w:rPr>
-          <w:rFonts w:ascii="Baskerville Old Face" w:hAnsi="Baskerville Old Face" w:cs="Arial"/>
-          <w:noProof/>
-          <w:color w:val="000000" w:themeColor="text1"/>
-          <w:sz w:val="24"/>
-          <w:szCs w:val="14"/>
-          <w:lang w:val="fr-CH"/>
-        </w:rPr>
-        <w:lastRenderedPageBreak/>
-        <w:drawing>
-          <wp:inline distT="0" distB="0" distL="0" distR="0">
-            <wp:extent cx="2666310" cy="4945711"/>
-            <wp:effectExtent l="0" t="0" r="1270" b="7620"/>
-            <wp:docPr id="12" name="Image 12"/>
-            <wp:cNvGraphicFramePr>
-              <a:graphicFrameLocks xmlns:a="http://schemas.openxmlformats.org/drawingml/2006/main" noChangeAspect="1"/>
-            </wp:cNvGraphicFramePr>
-            <a:graphic xmlns:a="http://schemas.openxmlformats.org/drawingml/2006/main">
-              <a:graphicData uri="http://schemas.openxmlformats.org/drawingml/2006/picture">
-                <pic:pic xmlns:pic="http://schemas.openxmlformats.org/drawingml/2006/picture">
-                  <pic:nvPicPr>
-                    <pic:cNvPr id="12" name="Accueil - Version mobile.png"/>
-                    <pic:cNvPicPr/>
-                  </pic:nvPicPr>
-                  <pic:blipFill>
-                    <a:blip r:embed="rId14">
-                      <a:extLst>
-                        <a:ext uri="{28A0092B-C50C-407E-A947-70E740481C1C}">
-                          <a14:useLocalDpi xmlns:a14="http://schemas.microsoft.com/office/drawing/2010/main" val="0"/>
-                        </a:ext>
-                      </a:extLst>
-                    </a:blip>
-                    <a:stretch>
-                      <a:fillRect/>
-                    </a:stretch>
-                  </pic:blipFill>
-                  <pic:spPr>
-                    <a:xfrm>
-                      <a:off x="0" y="0"/>
-                      <a:ext cx="2670915" cy="4954253"/>
-                    </a:xfrm>
-                    <a:prstGeom prst="rect">
-                      <a:avLst/>
-                    </a:prstGeom>
-                  </pic:spPr>
-                </pic:pic>
-              </a:graphicData>
-            </a:graphic>
-          </wp:inline>
-        </w:drawing>
-      </w:r>
-      <w:r>
-        <w:rPr>
-          <w:rFonts w:ascii="Baskerville Old Face" w:hAnsi="Baskerville Old Face" w:cs="Arial"/>
-          <w:noProof/>
-          <w:color w:val="000000" w:themeColor="text1"/>
-          <w:sz w:val="24"/>
-          <w:szCs w:val="14"/>
-          <w:lang w:val="fr-CH"/>
-        </w:rPr>
-        <w:drawing>
-          <wp:inline distT="0" distB="0" distL="0" distR="0">
-            <wp:extent cx="2656041" cy="4940236"/>
-            <wp:effectExtent l="0" t="0" r="0" b="0"/>
-            <wp:docPr id="13" name="Image 13"/>
-            <wp:cNvGraphicFramePr>
-              <a:graphicFrameLocks xmlns:a="http://schemas.openxmlformats.org/drawingml/2006/main" noChangeAspect="1"/>
-            </wp:cNvGraphicFramePr>
-            <a:graphic xmlns:a="http://schemas.openxmlformats.org/drawingml/2006/main">
-              <a:graphicData uri="http://schemas.openxmlformats.org/drawingml/2006/picture">
-                <pic:pic xmlns:pic="http://schemas.openxmlformats.org/drawingml/2006/picture">
-                  <pic:nvPicPr>
-                    <pic:cNvPr id="13" name="Compte - Create account - Version mobile.png"/>
-                    <pic:cNvPicPr/>
-                  </pic:nvPicPr>
-                  <pic:blipFill>
-                    <a:blip r:embed="rId15" cstate="print">
-                      <a:extLst>
-                        <a:ext uri="{28A0092B-C50C-407E-A947-70E740481C1C}">
-                          <a14:useLocalDpi xmlns:a14="http://schemas.microsoft.com/office/drawing/2010/main" val="0"/>
-                        </a:ext>
-                      </a:extLst>
-                    </a:blip>
-                    <a:stretch>
-                      <a:fillRect/>
-                    </a:stretch>
-                  </pic:blipFill>
-                  <pic:spPr>
-                    <a:xfrm>
-                      <a:off x="0" y="0"/>
-                      <a:ext cx="2667193" cy="4960979"/>
-                    </a:xfrm>
-                    <a:prstGeom prst="rect">
-                      <a:avLst/>
-                    </a:prstGeom>
-                  </pic:spPr>
-                </pic:pic>
-              </a:graphicData>
-            </a:graphic>
-          </wp:inline>
-        </w:drawing>
-      </w:r>
-      <w:r>
-        <w:rPr>
-          <w:rFonts w:ascii="Baskerville Old Face" w:hAnsi="Baskerville Old Face" w:cs="Arial"/>
-          <w:noProof/>
-          <w:color w:val="000000" w:themeColor="text1"/>
-          <w:sz w:val="24"/>
-          <w:szCs w:val="14"/>
-          <w:lang w:val="fr-CH"/>
-        </w:rPr>
-        <w:lastRenderedPageBreak/>
-        <w:drawing>
-          <wp:inline distT="0" distB="0" distL="0" distR="0">
-            <wp:extent cx="2517267" cy="4682116"/>
-            <wp:effectExtent l="0" t="0" r="0" b="4445"/>
-            <wp:docPr id="14" name="Image 14"/>
-            <wp:cNvGraphicFramePr>
-              <a:graphicFrameLocks xmlns:a="http://schemas.openxmlformats.org/drawingml/2006/main" noChangeAspect="1"/>
-            </wp:cNvGraphicFramePr>
-            <a:graphic xmlns:a="http://schemas.openxmlformats.org/drawingml/2006/main">
-              <a:graphicData uri="http://schemas.openxmlformats.org/drawingml/2006/picture">
-                <pic:pic xmlns:pic="http://schemas.openxmlformats.org/drawingml/2006/picture">
-                  <pic:nvPicPr>
-                    <pic:cNvPr id="14" name="Compte - Login into existant account - Version mobile.png"/>
-                    <pic:cNvPicPr/>
-                  </pic:nvPicPr>
-                  <pic:blipFill>
-                    <a:blip r:embed="rId16" cstate="print">
-                      <a:extLst>
-                        <a:ext uri="{28A0092B-C50C-407E-A947-70E740481C1C}">
-                          <a14:useLocalDpi xmlns:a14="http://schemas.microsoft.com/office/drawing/2010/main" val="0"/>
-                        </a:ext>
-                      </a:extLst>
-                    </a:blip>
-                    <a:stretch>
-                      <a:fillRect/>
-                    </a:stretch>
-                  </pic:blipFill>
-                  <pic:spPr>
-                    <a:xfrm>
-                      <a:off x="0" y="0"/>
-                      <a:ext cx="2527002" cy="4700223"/>
-                    </a:xfrm>
-                    <a:prstGeom prst="rect">
-                      <a:avLst/>
-                    </a:prstGeom>
-                  </pic:spPr>
-                </pic:pic>
-              </a:graphicData>
-            </a:graphic>
-          </wp:inline>
-        </w:drawing>
-      </w:r>
-      <w:r>
-        <w:rPr>
-          <w:rFonts w:ascii="Baskerville Old Face" w:hAnsi="Baskerville Old Face" w:cs="Arial"/>
-          <w:noProof/>
-          <w:color w:val="000000" w:themeColor="text1"/>
-          <w:sz w:val="24"/>
-          <w:szCs w:val="14"/>
-          <w:lang w:val="fr-CH"/>
-        </w:rPr>
-        <w:drawing>
-          <wp:inline distT="0" distB="0" distL="0" distR="0">
-            <wp:extent cx="2520563" cy="4688247"/>
-            <wp:effectExtent l="0" t="0" r="0" b="0"/>
-            <wp:docPr id="15" name="Image 15"/>
-            <wp:cNvGraphicFramePr>
-              <a:graphicFrameLocks xmlns:a="http://schemas.openxmlformats.org/drawingml/2006/main" noChangeAspect="1"/>
-            </wp:cNvGraphicFramePr>
-            <a:graphic xmlns:a="http://schemas.openxmlformats.org/drawingml/2006/main">
-              <a:graphicData uri="http://schemas.openxmlformats.org/drawingml/2006/picture">
-                <pic:pic xmlns:pic="http://schemas.openxmlformats.org/drawingml/2006/picture">
-                  <pic:nvPicPr>
-                    <pic:cNvPr id="15" name="Panier - Version mobile.png"/>
-                    <pic:cNvPicPr/>
-                  </pic:nvPicPr>
-                  <pic:blipFill>
-                    <a:blip r:embed="rId17" cstate="print">
-                      <a:extLst>
-                        <a:ext uri="{28A0092B-C50C-407E-A947-70E740481C1C}">
-                          <a14:useLocalDpi xmlns:a14="http://schemas.microsoft.com/office/drawing/2010/main" val="0"/>
-                        </a:ext>
-                      </a:extLst>
-                    </a:blip>
-                    <a:stretch>
-                      <a:fillRect/>
-                    </a:stretch>
-                  </pic:blipFill>
-                  <pic:spPr>
-                    <a:xfrm>
-                      <a:off x="0" y="0"/>
-                      <a:ext cx="2529281" cy="4704462"/>
-                    </a:xfrm>
-                    <a:prstGeom prst="rect">
-                      <a:avLst/>
-                    </a:prstGeom>
-                  </pic:spPr>
-                </pic:pic>
-              </a:graphicData>
-            </a:graphic>
-          </wp:inline>
-        </w:drawing>
-      </w:r>
     </w:p>
     <w:p>
       <w:pPr>
@@ -3084,70 +2821,6 @@
       <w:r>
         <w:rPr>
           <w:rFonts w:ascii="Baskerville Old Face" w:hAnsi="Baskerville Old Face" w:cs="Arial"/>
-          <w:noProof/>
-          <w:color w:val="000000" w:themeColor="text1"/>
-          <w:szCs w:val="14"/>
-          <w:lang w:val="fr-CH"/>
-        </w:rPr>
-        <w:drawing>
-          <wp:anchor distT="0" distB="0" distL="114300" distR="114300" simplePos="0" relativeHeight="251658240" behindDoc="0" locked="0" layoutInCell="1" allowOverlap="1">
-            <wp:simplePos x="0" y="0"/>
-            <wp:positionH relativeFrom="margin">
-              <wp:posOffset>1643971</wp:posOffset>
-            </wp:positionH>
-            <wp:positionV relativeFrom="paragraph">
-              <wp:posOffset>3701</wp:posOffset>
-            </wp:positionV>
-            <wp:extent cx="2047240" cy="3808095"/>
-            <wp:effectExtent l="0" t="0" r="0" b="1905"/>
-            <wp:wrapSquare wrapText="bothSides"/>
-            <wp:docPr id="16" name="Image 16"/>
-            <wp:cNvGraphicFramePr>
-              <a:graphicFrameLocks xmlns:a="http://schemas.openxmlformats.org/drawingml/2006/main" noChangeAspect="1"/>
-            </wp:cNvGraphicFramePr>
-            <a:graphic xmlns:a="http://schemas.openxmlformats.org/drawingml/2006/main">
-              <a:graphicData uri="http://schemas.openxmlformats.org/drawingml/2006/picture">
-                <pic:pic xmlns:pic="http://schemas.openxmlformats.org/drawingml/2006/picture">
-                  <pic:nvPicPr>
-                    <pic:cNvPr id="16" name="Vêtements - Version mobile.png"/>
-                    <pic:cNvPicPr/>
-                  </pic:nvPicPr>
-                  <pic:blipFill>
-                    <a:blip r:embed="rId18" cstate="print">
-                      <a:extLst>
-                        <a:ext uri="{28A0092B-C50C-407E-A947-70E740481C1C}">
-                          <a14:useLocalDpi xmlns:a14="http://schemas.microsoft.com/office/drawing/2010/main" val="0"/>
-                        </a:ext>
-                      </a:extLst>
-                    </a:blip>
-                    <a:stretch>
-                      <a:fillRect/>
-                    </a:stretch>
-                  </pic:blipFill>
-                  <pic:spPr>
-                    <a:xfrm>
-                      <a:off x="0" y="0"/>
-                      <a:ext cx="2047240" cy="3808095"/>
-                    </a:xfrm>
-                    <a:prstGeom prst="rect">
-                      <a:avLst/>
-                    </a:prstGeom>
-                  </pic:spPr>
-                </pic:pic>
-              </a:graphicData>
-            </a:graphic>
-            <wp14:sizeRelH relativeFrom="margin">
-              <wp14:pctWidth>0</wp14:pctWidth>
-            </wp14:sizeRelH>
-            <wp14:sizeRelV relativeFrom="margin">
-              <wp14:pctHeight>0</wp14:pctHeight>
-            </wp14:sizeRelV>
-          </wp:anchor>
-        </w:drawing>
-      </w:r>
-      <w:r>
-        <w:rPr>
-          <w:rFonts w:ascii="Baskerville Old Face" w:hAnsi="Baskerville Old Face" w:cs="Arial"/>
           <w:color w:val="000000" w:themeColor="text1"/>
           <w:szCs w:val="14"/>
         </w:rPr>
@@ -3188,70 +2861,7 @@
           <w:szCs w:val="14"/>
           <w:lang w:eastAsia="fr-FR"/>
         </w:rPr>
-        <w:t xml:space="preserve"> Case</w:t>
-      </w:r>
-      <w:bookmarkStart w:id="6" w:name="_GoBack"/>
-      <w:bookmarkEnd w:id="6"/>
-      <w:r>
-        <w:rPr>
-          <w:rFonts w:ascii="Baskerville Old Face" w:hAnsi="Baskerville Old Face" w:cs="Arial"/>
-          <w:noProof/>
-          <w:color w:val="000000" w:themeColor="text1"/>
-          <w:sz w:val="24"/>
-          <w:szCs w:val="14"/>
-          <w:lang w:val="fr-CH"/>
-        </w:rPr>
-        <w:drawing>
-          <wp:inline distT="0" distB="0" distL="0" distR="0" wp14:anchorId="5ADF323C" wp14:editId="3F96FEB7">
-            <wp:extent cx="5759450" cy="4351655"/>
-            <wp:effectExtent l="0" t="0" r="0" b="0"/>
-            <wp:docPr id="1" name="Image 1"/>
-            <wp:cNvGraphicFramePr>
-              <a:graphicFrameLocks xmlns:a="http://schemas.openxmlformats.org/drawingml/2006/main" noChangeAspect="1"/>
-            </wp:cNvGraphicFramePr>
-            <a:graphic xmlns:a="http://schemas.openxmlformats.org/drawingml/2006/main">
-              <a:graphicData uri="http://schemas.openxmlformats.org/drawingml/2006/picture">
-                <pic:pic xmlns:pic="http://schemas.openxmlformats.org/drawingml/2006/picture">
-                  <pic:nvPicPr>
-                    <pic:cNvPr id="1" name="USE_CASE.PNG"/>
-                    <pic:cNvPicPr/>
-                  </pic:nvPicPr>
-                  <pic:blipFill>
-                    <a:blip r:embed="rId19">
-                      <a:extLst>
-                        <a:ext uri="{28A0092B-C50C-407E-A947-70E740481C1C}">
-                          <a14:useLocalDpi xmlns:a14="http://schemas.microsoft.com/office/drawing/2010/main" val="0"/>
-                        </a:ext>
-                      </a:extLst>
-                    </a:blip>
-                    <a:stretch>
-                      <a:fillRect/>
-                    </a:stretch>
-                  </pic:blipFill>
-                  <pic:spPr>
-                    <a:xfrm>
-                      <a:off x="0" y="0"/>
-                      <a:ext cx="5759450" cy="4351655"/>
-                    </a:xfrm>
-                    <a:prstGeom prst="rect">
-                      <a:avLst/>
-                    </a:prstGeom>
-                  </pic:spPr>
-                </pic:pic>
-              </a:graphicData>
-            </a:graphic>
-          </wp:inline>
-        </w:drawing>
-      </w:r>
-      <w:r>
-        <w:rPr>
-          <w:rFonts w:ascii="Baskerville Old Face" w:hAnsi="Baskerville Old Face" w:cs="Arial"/>
-          <w:color w:val="000000" w:themeColor="text1"/>
-          <w:sz w:val="24"/>
-          <w:szCs w:val="14"/>
-          <w:lang w:eastAsia="fr-FR"/>
-        </w:rPr>
-        <w:t xml:space="preserve"> </w:t>
+        <w:t xml:space="preserve"> Case </w:t>
       </w:r>
     </w:p>
     <w:p>
@@ -3332,225 +2942,20 @@
           <w:lang w:eastAsia="fr-FR"/>
         </w:rPr>
       </w:pPr>
-      <w:bookmarkStart w:id="7" w:name="_Toc71691012"/>
-      <w:r>
+      <w:bookmarkStart w:id="6" w:name="_Toc71691012"/>
+    </w:p>
+    <w:p>
+      <w:pPr>
+        <w:spacing w:after="160" w:line="259" w:lineRule="auto"/>
         <w:rPr>
           <w:rFonts w:ascii="Baskerville Old Face" w:hAnsi="Baskerville Old Face" w:cs="Arial"/>
           <w:iCs/>
-          <w:noProof/>
           <w:color w:val="000000" w:themeColor="text1"/>
           <w:u w:val="single"/>
-          <w:lang w:val="fr-CH"/>
-        </w:rPr>
-        <w:drawing>
-          <wp:inline distT="0" distB="0" distL="0" distR="0" wp14:anchorId="6DEC1020" wp14:editId="1433965C">
-            <wp:extent cx="5759450" cy="6167755"/>
-            <wp:effectExtent l="0" t="0" r="0" b="4445"/>
-            <wp:docPr id="2" name="Image 2"/>
-            <wp:cNvGraphicFramePr>
-              <a:graphicFrameLocks xmlns:a="http://schemas.openxmlformats.org/drawingml/2006/main" noChangeAspect="1"/>
-            </wp:cNvGraphicFramePr>
-            <a:graphic xmlns:a="http://schemas.openxmlformats.org/drawingml/2006/main">
-              <a:graphicData uri="http://schemas.openxmlformats.org/drawingml/2006/picture">
-                <pic:pic xmlns:pic="http://schemas.openxmlformats.org/drawingml/2006/picture">
-                  <pic:nvPicPr>
-                    <pic:cNvPr id="2" name="DIAGRAMME P1.PNG"/>
-                    <pic:cNvPicPr/>
-                  </pic:nvPicPr>
-                  <pic:blipFill>
-                    <a:blip r:embed="rId20">
-                      <a:extLst>
-                        <a:ext uri="{28A0092B-C50C-407E-A947-70E740481C1C}">
-                          <a14:useLocalDpi xmlns:a14="http://schemas.microsoft.com/office/drawing/2010/main" val="0"/>
-                        </a:ext>
-                      </a:extLst>
-                    </a:blip>
-                    <a:stretch>
-                      <a:fillRect/>
-                    </a:stretch>
-                  </pic:blipFill>
-                  <pic:spPr>
-                    <a:xfrm>
-                      <a:off x="0" y="0"/>
-                      <a:ext cx="5759450" cy="6167755"/>
-                    </a:xfrm>
-                    <a:prstGeom prst="rect">
-                      <a:avLst/>
-                    </a:prstGeom>
-                  </pic:spPr>
-                </pic:pic>
-              </a:graphicData>
-            </a:graphic>
-          </wp:inline>
-        </w:drawing>
-      </w:r>
-    </w:p>
-    <w:p>
-      <w:pPr>
-        <w:spacing w:after="160" w:line="259" w:lineRule="auto"/>
-        <w:rPr>
-          <w:rFonts w:ascii="Baskerville Old Face" w:hAnsi="Baskerville Old Face" w:cs="Arial"/>
-          <w:iCs/>
-          <w:color w:val="000000" w:themeColor="text1"/>
-          <w:u w:val="single"/>
-        </w:rPr>
-      </w:pPr>
-      <w:r>
-        <w:rPr>
-          <w:rFonts w:ascii="Baskerville Old Face" w:hAnsi="Baskerville Old Face" w:cs="Arial"/>
-          <w:iCs/>
-          <w:noProof/>
-          <w:color w:val="000000" w:themeColor="text1"/>
-          <w:u w:val="single"/>
-          <w:lang w:val="fr-CH" w:eastAsia="fr-CH"/>
-        </w:rPr>
-        <w:lastRenderedPageBreak/>
-        <w:drawing>
-          <wp:inline distT="0" distB="0" distL="0" distR="0">
-            <wp:extent cx="4896533" cy="6639852"/>
-            <wp:effectExtent l="0" t="0" r="0" b="8890"/>
-            <wp:docPr id="3" name="Image 3"/>
-            <wp:cNvGraphicFramePr>
-              <a:graphicFrameLocks xmlns:a="http://schemas.openxmlformats.org/drawingml/2006/main" noChangeAspect="1"/>
-            </wp:cNvGraphicFramePr>
-            <a:graphic xmlns:a="http://schemas.openxmlformats.org/drawingml/2006/main">
-              <a:graphicData uri="http://schemas.openxmlformats.org/drawingml/2006/picture">
-                <pic:pic xmlns:pic="http://schemas.openxmlformats.org/drawingml/2006/picture">
-                  <pic:nvPicPr>
-                    <pic:cNvPr id="3" name="DIAGRAMME P2.PNG"/>
-                    <pic:cNvPicPr/>
-                  </pic:nvPicPr>
-                  <pic:blipFill>
-                    <a:blip r:embed="rId21">
-                      <a:extLst>
-                        <a:ext uri="{28A0092B-C50C-407E-A947-70E740481C1C}">
-                          <a14:useLocalDpi xmlns:a14="http://schemas.microsoft.com/office/drawing/2010/main" val="0"/>
-                        </a:ext>
-                      </a:extLst>
-                    </a:blip>
-                    <a:stretch>
-                      <a:fillRect/>
-                    </a:stretch>
-                  </pic:blipFill>
-                  <pic:spPr>
-                    <a:xfrm>
-                      <a:off x="0" y="0"/>
-                      <a:ext cx="4896533" cy="6639852"/>
-                    </a:xfrm>
-                    <a:prstGeom prst="rect">
-                      <a:avLst/>
-                    </a:prstGeom>
-                  </pic:spPr>
-                </pic:pic>
-              </a:graphicData>
-            </a:graphic>
-          </wp:inline>
-        </w:drawing>
-      </w:r>
-      <w:r>
-        <w:rPr>
-          <w:rFonts w:ascii="Baskerville Old Face" w:hAnsi="Baskerville Old Face" w:cs="Arial"/>
-          <w:iCs/>
-          <w:noProof/>
-          <w:color w:val="000000" w:themeColor="text1"/>
-          <w:u w:val="single"/>
-          <w:lang w:val="fr-CH" w:eastAsia="fr-CH"/>
-        </w:rPr>
-        <w:lastRenderedPageBreak/>
-        <w:drawing>
-          <wp:inline distT="0" distB="0" distL="0" distR="0">
-            <wp:extent cx="5759450" cy="6294120"/>
-            <wp:effectExtent l="0" t="0" r="0" b="0"/>
-            <wp:docPr id="4" name="Image 4"/>
-            <wp:cNvGraphicFramePr>
-              <a:graphicFrameLocks xmlns:a="http://schemas.openxmlformats.org/drawingml/2006/main" noChangeAspect="1"/>
-            </wp:cNvGraphicFramePr>
-            <a:graphic xmlns:a="http://schemas.openxmlformats.org/drawingml/2006/main">
-              <a:graphicData uri="http://schemas.openxmlformats.org/drawingml/2006/picture">
-                <pic:pic xmlns:pic="http://schemas.openxmlformats.org/drawingml/2006/picture">
-                  <pic:nvPicPr>
-                    <pic:cNvPr id="4" name="DIAGRAMME P3.PNG"/>
-                    <pic:cNvPicPr/>
-                  </pic:nvPicPr>
-                  <pic:blipFill>
-                    <a:blip r:embed="rId22">
-                      <a:extLst>
-                        <a:ext uri="{28A0092B-C50C-407E-A947-70E740481C1C}">
-                          <a14:useLocalDpi xmlns:a14="http://schemas.microsoft.com/office/drawing/2010/main" val="0"/>
-                        </a:ext>
-                      </a:extLst>
-                    </a:blip>
-                    <a:stretch>
-                      <a:fillRect/>
-                    </a:stretch>
-                  </pic:blipFill>
-                  <pic:spPr>
-                    <a:xfrm>
-                      <a:off x="0" y="0"/>
-                      <a:ext cx="5759450" cy="6294120"/>
-                    </a:xfrm>
-                    <a:prstGeom prst="rect">
-                      <a:avLst/>
-                    </a:prstGeom>
-                  </pic:spPr>
-                </pic:pic>
-              </a:graphicData>
-            </a:graphic>
-          </wp:inline>
-        </w:drawing>
-      </w:r>
-      <w:r>
-        <w:rPr>
-          <w:rFonts w:ascii="Baskerville Old Face" w:hAnsi="Baskerville Old Face" w:cs="Arial"/>
-          <w:iCs/>
-          <w:noProof/>
-          <w:color w:val="000000" w:themeColor="text1"/>
-          <w:u w:val="single"/>
-          <w:lang w:val="fr-CH" w:eastAsia="fr-CH"/>
-        </w:rPr>
-        <w:lastRenderedPageBreak/>
-        <w:drawing>
-          <wp:inline distT="0" distB="0" distL="0" distR="0">
-            <wp:extent cx="5077534" cy="6335009"/>
-            <wp:effectExtent l="0" t="0" r="8890" b="8890"/>
-            <wp:docPr id="5" name="Image 5"/>
-            <wp:cNvGraphicFramePr>
-              <a:graphicFrameLocks xmlns:a="http://schemas.openxmlformats.org/drawingml/2006/main" noChangeAspect="1"/>
-            </wp:cNvGraphicFramePr>
-            <a:graphic xmlns:a="http://schemas.openxmlformats.org/drawingml/2006/main">
-              <a:graphicData uri="http://schemas.openxmlformats.org/drawingml/2006/picture">
-                <pic:pic xmlns:pic="http://schemas.openxmlformats.org/drawingml/2006/picture">
-                  <pic:nvPicPr>
-                    <pic:cNvPr id="5" name="DIAGRAMME P4.PNG"/>
-                    <pic:cNvPicPr/>
-                  </pic:nvPicPr>
-                  <pic:blipFill>
-                    <a:blip r:embed="rId23">
-                      <a:extLst>
-                        <a:ext uri="{28A0092B-C50C-407E-A947-70E740481C1C}">
-                          <a14:useLocalDpi xmlns:a14="http://schemas.microsoft.com/office/drawing/2010/main" val="0"/>
-                        </a:ext>
-                      </a:extLst>
-                    </a:blip>
-                    <a:stretch>
-                      <a:fillRect/>
-                    </a:stretch>
-                  </pic:blipFill>
-                  <pic:spPr>
-                    <a:xfrm>
-                      <a:off x="0" y="0"/>
-                      <a:ext cx="5077534" cy="6335009"/>
-                    </a:xfrm>
-                    <a:prstGeom prst="rect">
-                      <a:avLst/>
-                    </a:prstGeom>
-                  </pic:spPr>
-                </pic:pic>
-              </a:graphicData>
-            </a:graphic>
-          </wp:inline>
-        </w:drawing>
-      </w:r>
+        </w:rPr>
+      </w:pPr>
+      <w:bookmarkStart w:id="7" w:name="_GoBack"/>
+      <w:bookmarkEnd w:id="7"/>
     </w:p>
     <w:p>
       <w:pPr>
@@ -3563,7 +2968,7 @@
           <w:color w:val="000000" w:themeColor="text1"/>
         </w:rPr>
       </w:pPr>
-      <w:bookmarkStart w:id="8" w:name="_Toc130389305"/>
+      <w:bookmarkStart w:id="8" w:name="_Toc130470827"/>
       <w:r>
         <w:rPr>
           <w:rFonts w:ascii="Baskerville Old Face" w:hAnsi="Baskerville Old Face" w:cs="Arial"/>
@@ -3574,7 +2979,7 @@
         </w:rPr>
         <w:t>Stratégie de test</w:t>
       </w:r>
-      <w:bookmarkEnd w:id="7"/>
+      <w:bookmarkEnd w:id="6"/>
       <w:bookmarkEnd w:id="8"/>
     </w:p>
     <w:p>
@@ -3603,7 +3008,7 @@
           <w:color w:val="000000" w:themeColor="text1"/>
         </w:rPr>
       </w:pPr>
-      <w:bookmarkStart w:id="9" w:name="_Toc130389306"/>
+      <w:bookmarkStart w:id="9" w:name="_Toc130470828"/>
       <w:r>
         <w:rPr>
           <w:rFonts w:ascii="Baskerville Old Face" w:hAnsi="Baskerville Old Face" w:cs="Arial"/>
@@ -3687,7 +3092,6 @@
           <w:rFonts w:ascii="Baskerville Old Face" w:hAnsi="Baskerville Old Face" w:cs="Arial"/>
           <w:color w:val="000000" w:themeColor="text1"/>
         </w:rPr>
-        <w:lastRenderedPageBreak/>
         <w:t xml:space="preserve">Alessia Mavraj est le </w:t>
       </w:r>
       <w:r>
@@ -3791,7 +3195,7 @@
       </w:pPr>
       <w:bookmarkStart w:id="10" w:name="_Toc25553314"/>
       <w:bookmarkStart w:id="11" w:name="_Toc71691019"/>
-      <w:bookmarkStart w:id="12" w:name="_Toc130389307"/>
+      <w:bookmarkStart w:id="12" w:name="_Toc130470829"/>
       <w:r>
         <w:rPr>
           <w:rFonts w:ascii="Baskerville Old Face" w:hAnsi="Baskerville Old Face" w:cs="Arial"/>
@@ -4382,7 +3786,7 @@
           <w:color w:val="000000" w:themeColor="text1"/>
           <w:sz w:val="24"/>
         </w:rPr>
-        <w:t>struct</w:t>
+        <w:t>structuro gramme</w:t>
       </w:r>
       <w:r>
         <w:rPr>
@@ -4391,24 +3795,6 @@
           <w:color w:val="000000" w:themeColor="text1"/>
           <w:sz w:val="24"/>
         </w:rPr>
-        <w:t>ur</w:t>
-      </w:r>
-      <w:r>
-        <w:rPr>
-          <w:rFonts w:ascii="Baskerville Old Face" w:hAnsi="Baskerville Old Face" w:cs="Arial"/>
-          <w:i/>
-          <w:color w:val="000000" w:themeColor="text1"/>
-          <w:sz w:val="24"/>
-        </w:rPr>
-        <w:t>o gramme</w:t>
-      </w:r>
-      <w:r>
-        <w:rPr>
-          <w:rFonts w:ascii="Baskerville Old Face" w:hAnsi="Baskerville Old Face" w:cs="Arial"/>
-          <w:i/>
-          <w:color w:val="000000" w:themeColor="text1"/>
-          <w:sz w:val="24"/>
-        </w:rPr>
         <w:t>…</w:t>
       </w:r>
       <w:bookmarkStart w:id="13" w:name="_Toc71703259"/>
@@ -4421,12 +3807,13 @@
           <w:color w:val="000000" w:themeColor="text1"/>
         </w:rPr>
       </w:pPr>
-      <w:bookmarkStart w:id="14" w:name="_Toc130389308"/>
+      <w:bookmarkStart w:id="14" w:name="_Toc130470830"/>
       <w:r>
         <w:rPr>
           <w:rFonts w:ascii="Baskerville Old Face" w:hAnsi="Baskerville Old Face"/>
           <w:color w:val="000000" w:themeColor="text1"/>
         </w:rPr>
+        <w:lastRenderedPageBreak/>
         <w:t>R</w:t>
       </w:r>
       <w:bookmarkEnd w:id="13"/>
@@ -4449,7 +3836,7 @@
       </w:pPr>
       <w:bookmarkStart w:id="15" w:name="_Toc25553317"/>
       <w:bookmarkStart w:id="16" w:name="_Toc71691022"/>
-      <w:bookmarkStart w:id="17" w:name="_Toc130389309"/>
+      <w:bookmarkStart w:id="17" w:name="_Toc130470831"/>
       <w:r>
         <w:rPr>
           <w:rFonts w:ascii="Baskerville Old Face" w:hAnsi="Baskerville Old Face"/>
@@ -4725,7 +4112,6 @@
           <w:iCs/>
           <w:color w:val="000000" w:themeColor="text1"/>
         </w:rPr>
-        <w:lastRenderedPageBreak/>
         <w:t>Programmation et scripts</w:t>
       </w:r>
     </w:p>
@@ -5043,7 +4429,7 @@
           <w:color w:val="000000" w:themeColor="text1"/>
         </w:rPr>
       </w:pPr>
-      <w:bookmarkStart w:id="19" w:name="_Toc130389310"/>
+      <w:bookmarkStart w:id="19" w:name="_Toc130470832"/>
       <w:r>
         <w:rPr>
           <w:rFonts w:ascii="Baskerville Old Face" w:hAnsi="Baskerville Old Face" w:cs="Arial"/>
@@ -5104,7 +4490,7 @@
           <w:color w:val="000000" w:themeColor="text1"/>
         </w:rPr>
       </w:pPr>
-      <w:bookmarkStart w:id="20" w:name="_Toc130389311"/>
+      <w:bookmarkStart w:id="20" w:name="_Toc130470833"/>
       <w:r>
         <w:rPr>
           <w:rFonts w:ascii="Baskerville Old Face" w:hAnsi="Baskerville Old Face" w:cs="Arial"/>
@@ -5179,7 +4565,7 @@
       </w:pPr>
       <w:bookmarkStart w:id="21" w:name="_Toc25553322"/>
       <w:bookmarkStart w:id="22" w:name="_Toc71691026"/>
-      <w:bookmarkStart w:id="23" w:name="_Toc130389312"/>
+      <w:bookmarkStart w:id="23" w:name="_Toc130470834"/>
       <w:r>
         <w:rPr>
           <w:rFonts w:ascii="Baskerville Old Face" w:hAnsi="Baskerville Old Face" w:cs="Arial"/>
@@ -5381,7 +4767,7 @@
           <w:color w:val="000000" w:themeColor="text1"/>
         </w:rPr>
       </w:pPr>
-      <w:bookmarkStart w:id="27" w:name="_Toc130389313"/>
+      <w:bookmarkStart w:id="27" w:name="_Toc130470835"/>
       <w:r>
         <w:rPr>
           <w:rFonts w:ascii="Baskerville Old Face" w:hAnsi="Baskerville Old Face" w:cs="Arial"/>
@@ -5390,6 +4776,7 @@
           <w:iCs/>
           <w:color w:val="000000" w:themeColor="text1"/>
         </w:rPr>
+        <w:lastRenderedPageBreak/>
         <w:t>Liste des documents</w:t>
       </w:r>
       <w:bookmarkEnd w:id="25"/>
@@ -5625,7 +5012,7 @@
       </w:pPr>
       <w:bookmarkStart w:id="28" w:name="_Toc25553328"/>
       <w:bookmarkStart w:id="29" w:name="_Toc71703263"/>
-      <w:bookmarkStart w:id="30" w:name="_Toc130389314"/>
+      <w:bookmarkStart w:id="30" w:name="_Toc130470836"/>
       <w:r>
         <w:rPr>
           <w:rFonts w:ascii="Baskerville Old Face" w:hAnsi="Baskerville Old Face"/>
@@ -5833,7 +5220,7 @@
         </w:rPr>
       </w:pPr>
       <w:bookmarkStart w:id="31" w:name="_Toc71703264"/>
-      <w:bookmarkStart w:id="32" w:name="_Toc130389315"/>
+      <w:bookmarkStart w:id="32" w:name="_Toc130470837"/>
       <w:r>
         <w:rPr>
           <w:rFonts w:ascii="Baskerville Old Face" w:hAnsi="Baskerville Old Face"/>
@@ -5860,7 +5247,7 @@
         </w:rPr>
       </w:pPr>
       <w:bookmarkStart w:id="33" w:name="_Toc71703265"/>
-      <w:bookmarkStart w:id="34" w:name="_Toc130389316"/>
+      <w:bookmarkStart w:id="34" w:name="_Toc130470838"/>
       <w:r>
         <w:rPr>
           <w:rFonts w:ascii="Baskerville Old Face" w:hAnsi="Baskerville Old Face"/>
@@ -5892,9 +5279,9 @@
       </w:pPr>
     </w:p>
     <w:sectPr>
-      <w:headerReference w:type="default" r:id="rId24"/>
-      <w:footerReference w:type="default" r:id="rId25"/>
-      <w:headerReference w:type="first" r:id="rId26"/>
+      <w:headerReference w:type="default" r:id="rId8"/>
+      <w:footerReference w:type="default" r:id="rId9"/>
+      <w:headerReference w:type="first" r:id="rId10"/>
       <w:pgSz w:w="11906" w:h="16838" w:code="9"/>
       <w:pgMar w:top="1418" w:right="1418" w:bottom="1418" w:left="1418" w:header="720" w:footer="720" w:gutter="0"/>
       <w:cols w:space="720"/>
@@ -5988,7 +5375,7 @@
         <w:sz w:val="16"/>
         <w:szCs w:val="16"/>
       </w:rPr>
-      <w:t>9</w:t>
+      <w:t>5</w:t>
     </w:r>
     <w:r>
       <w:rPr>
@@ -6081,7 +5468,7 @@
         <w:sz w:val="16"/>
         <w:szCs w:val="16"/>
       </w:rPr>
-      <w:t>mercredi 22 mars 2023</w:t>
+      <w:t>jeudi 23 mars 2023</w:t>
     </w:r>
     <w:r>
       <w:rPr>
@@ -10780,7 +10167,7 @@
 </file>
 
 <file path=customXml/itemProps1.xml><?xml version="1.0" encoding="utf-8"?>
-<ds:datastoreItem xmlns:ds="http://schemas.openxmlformats.org/officeDocument/2006/customXml" ds:itemID="{E029AFEE-9734-4A28-9625-5FA364431AEA}">
+<ds:datastoreItem xmlns:ds="http://schemas.openxmlformats.org/officeDocument/2006/customXml" ds:itemID="{26474577-AA87-4372-8BF4-EE4FC6EFFF05}">
   <ds:schemaRefs>
     <ds:schemaRef ds:uri="http://schemas.openxmlformats.org/officeDocument/2006/bibliography"/>
   </ds:schemaRefs>

</xml_diff>